<commit_message>
comparator with lambda expression
</commit_message>
<xml_diff>
--- a/Advanced Java.docx
+++ b/Advanced Java.docx
@@ -6,11 +6,19 @@
       <w:pPr>
         <w:ind w:left="0" w:firstLine="0"/>
       </w:pPr>
+      <w:proofErr w:type="spellStart"/>
       <w:r>
         <w:rPr>
           <w:highlight w:val="yellow"/>
         </w:rPr>
-        <w:t>Softwares required</w:t>
+        <w:t>Softwares</w:t>
+      </w:r>
+      <w:proofErr w:type="spellEnd"/>
+      <w:r>
+        <w:rPr>
+          <w:highlight w:val="yellow"/>
+        </w:rPr>
+        <w:t xml:space="preserve"> required</w:t>
       </w:r>
     </w:p>
     <w:p>
@@ -99,7 +107,15 @@
         <w:ind w:left="0" w:firstLine="0"/>
       </w:pPr>
       <w:r>
-        <w:t>Two API’s used to create multithread programs</w:t>
+        <w:t xml:space="preserve">Two </w:t>
+      </w:r>
+      <w:proofErr w:type="gramStart"/>
+      <w:r>
+        <w:t>API’s</w:t>
+      </w:r>
+      <w:proofErr w:type="gramEnd"/>
+      <w:r>
+        <w:t xml:space="preserve"> used to create multithread programs</w:t>
       </w:r>
     </w:p>
     <w:p>
@@ -235,7 +251,15 @@
       </w:r>
       <w:r>
         <w:br/>
-        <w:t xml:space="preserve">  if(counter&gt;0) { … } else {… }</w:t>
+        <w:t xml:space="preserve">  if(counter&gt;0) </w:t>
+      </w:r>
+      <w:proofErr w:type="gramStart"/>
+      <w:r>
+        <w:t>{ …</w:t>
+      </w:r>
+      <w:proofErr w:type="gramEnd"/>
+      <w:r>
+        <w:t xml:space="preserve"> } else {… }</w:t>
       </w:r>
       <w:r>
         <w:br/>
@@ -246,8 +270,13 @@
       <w:pPr>
         <w:ind w:left="0" w:firstLine="0"/>
       </w:pPr>
-      <w:r>
-        <w:t>Thread.sleep(1000): Current thread goes to the sleep state allowing other idle threads to get the CPU time</w:t>
+      <w:proofErr w:type="spellStart"/>
+      <w:r>
+        <w:t>Thread.sleep</w:t>
+      </w:r>
+      <w:proofErr w:type="spellEnd"/>
+      <w:r>
+        <w:t>(1000): Current thread goes to the sleep state allowing other idle threads to get the CPU time</w:t>
       </w:r>
     </w:p>
     <w:p>
@@ -298,7 +327,31 @@
         <w:ind w:left="0" w:firstLine="0"/>
       </w:pPr>
       <w:r>
-        <w:t xml:space="preserve">Though all the threads goes to the sleep state, there will be a delay of ms in between the threads to come out of the sleep state, because once the thread goes to the sleep state, another waiting thread for the CPU time gets the CPU time &amp; goes to the sleep state, there by with few ms all the threads will go to sleep state &amp; come out to the runnable state after 1s delay </w:t>
+        <w:t xml:space="preserve">Though all the threads </w:t>
+      </w:r>
+      <w:proofErr w:type="gramStart"/>
+      <w:r>
+        <w:t>goes</w:t>
+      </w:r>
+      <w:proofErr w:type="gramEnd"/>
+      <w:r>
+        <w:t xml:space="preserve"> to the sleep state, there will be a delay of </w:t>
+      </w:r>
+      <w:proofErr w:type="spellStart"/>
+      <w:r>
+        <w:t>ms</w:t>
+      </w:r>
+      <w:proofErr w:type="spellEnd"/>
+      <w:r>
+        <w:t xml:space="preserve"> in between the threads to come out of the sleep state, because once the thread goes to the sleep state, another waiting thread for the CPU time gets the CPU time &amp; goes to the sleep state, there by with few </w:t>
+      </w:r>
+      <w:proofErr w:type="spellStart"/>
+      <w:r>
+        <w:t>ms</w:t>
+      </w:r>
+      <w:proofErr w:type="spellEnd"/>
+      <w:r>
+        <w:t xml:space="preserve"> all the threads will go to sleep state &amp; come out to the runnable state after 1s delay </w:t>
       </w:r>
     </w:p>
     <w:p>
@@ -345,7 +398,15 @@
         <w:t>WAITING: When thread goes to the wait state</w:t>
       </w:r>
       <w:r>
-        <w:t>: wait() you can call to make a thread to go to wait state(), it comes out only when another thread calls notify() method, wait() &amp; notify() are the methods present in the Object class</w:t>
+        <w:t xml:space="preserve">: </w:t>
+      </w:r>
+      <w:proofErr w:type="gramStart"/>
+      <w:r>
+        <w:t>wait(</w:t>
+      </w:r>
+      <w:proofErr w:type="gramEnd"/>
+      <w:r>
+        <w:t>) you can call to make a thread to go to wait state(), it comes out only when another thread calls notify() method, wait() &amp; notify() are the methods present in the Object class</w:t>
       </w:r>
     </w:p>
     <w:p>
@@ -447,7 +508,15 @@
         <w:ind w:left="0" w:firstLine="0"/>
       </w:pPr>
       <w:r>
-        <w:t>Thread t1 = new Thread();</w:t>
+        <w:t xml:space="preserve">Thread t1 = new </w:t>
+      </w:r>
+      <w:proofErr w:type="gramStart"/>
+      <w:r>
+        <w:t>Thread(</w:t>
+      </w:r>
+      <w:proofErr w:type="gramEnd"/>
+      <w:r>
+        <w:t>);</w:t>
       </w:r>
       <w:r>
         <w:br/>
@@ -459,7 +528,31 @@
         <w:ind w:left="0" w:firstLine="0"/>
       </w:pPr>
       <w:r>
-        <w:t>In Java you have Executors &amp; ExecutorService to use the thread pool, Executors allow you to create a thread pool of some threads which will reuse the threads for the next task without destoying, until you call the shutdown()</w:t>
+        <w:t xml:space="preserve">In Java you have Executors &amp; </w:t>
+      </w:r>
+      <w:proofErr w:type="spellStart"/>
+      <w:r>
+        <w:t>ExecutorService</w:t>
+      </w:r>
+      <w:proofErr w:type="spellEnd"/>
+      <w:r>
+        <w:t xml:space="preserve"> to use the thread pool, Executors allow you to create a thread pool of some threads which will reuse the threads for the next task without </w:t>
+      </w:r>
+      <w:proofErr w:type="spellStart"/>
+      <w:r>
+        <w:t>destoying</w:t>
+      </w:r>
+      <w:proofErr w:type="spellEnd"/>
+      <w:r>
+        <w:t xml:space="preserve">, until you call the </w:t>
+      </w:r>
+      <w:proofErr w:type="gramStart"/>
+      <w:r>
+        <w:t>shutdown(</w:t>
+      </w:r>
+      <w:proofErr w:type="gramEnd"/>
+      <w:r>
+        <w:t>)</w:t>
       </w:r>
     </w:p>
     <w:p>
@@ -540,7 +633,16 @@
       </w:r>
       <w:r>
         <w:br/>
-        <w:t>dao.save(obj)</w:t>
+      </w:r>
+      <w:proofErr w:type="spellStart"/>
+      <w:proofErr w:type="gramStart"/>
+      <w:r>
+        <w:t>dao.save</w:t>
+      </w:r>
+      <w:proofErr w:type="spellEnd"/>
+      <w:proofErr w:type="gramEnd"/>
+      <w:r>
+        <w:t>(obj)</w:t>
       </w:r>
     </w:p>
     <w:p>
@@ -571,7 +673,14 @@
       </w:r>
       <w:r>
         <w:br/>
-        <w:t>dao.get(id);</w:t>
+      </w:r>
+      <w:proofErr w:type="spellStart"/>
+      <w:r>
+        <w:t>dao.get</w:t>
+      </w:r>
+      <w:proofErr w:type="spellEnd"/>
+      <w:r>
+        <w:t>(id);</w:t>
       </w:r>
     </w:p>
     <w:p>
@@ -602,7 +711,14 @@
       </w:r>
       <w:r>
         <w:br/>
-        <w:t>dao.get(id)</w:t>
+      </w:r>
+      <w:proofErr w:type="spellStart"/>
+      <w:r>
+        <w:t>dao.get</w:t>
+      </w:r>
+      <w:proofErr w:type="spellEnd"/>
+      <w:r>
+        <w:t>(id)</w:t>
       </w:r>
       <w:r>
         <w:t>;</w:t>
@@ -626,11 +742,27 @@
         <w:ind w:left="0" w:firstLine="0"/>
       </w:pPr>
       <w:r>
-        <w:t xml:space="preserve">interface DBLogics { </w:t>
+        <w:t xml:space="preserve">interface </w:t>
+      </w:r>
+      <w:proofErr w:type="spellStart"/>
+      <w:r>
+        <w:t>DBLogics</w:t>
+      </w:r>
+      <w:proofErr w:type="spellEnd"/>
+      <w:r>
+        <w:t xml:space="preserve"> { </w:t>
       </w:r>
       <w:r>
         <w:br/>
-        <w:t xml:space="preserve">   save(); delete(); get(); update();</w:t>
+        <w:t xml:space="preserve">   </w:t>
+      </w:r>
+      <w:proofErr w:type="gramStart"/>
+      <w:r>
+        <w:t>save(</w:t>
+      </w:r>
+      <w:proofErr w:type="gramEnd"/>
+      <w:r>
+        <w:t>); delete(); get(); update();</w:t>
       </w:r>
       <w:r>
         <w:br/>
@@ -638,11 +770,35 @@
       </w:r>
       <w:r>
         <w:br/>
-        <w:t>class DAO1 implements DBLogics { …. }</w:t>
+        <w:t xml:space="preserve">class DAO1 implements </w:t>
+      </w:r>
+      <w:proofErr w:type="spellStart"/>
+      <w:r>
+        <w:t>DBLogics</w:t>
+      </w:r>
+      <w:proofErr w:type="spellEnd"/>
+      <w:r>
+        <w:t xml:space="preserve"> { …. }</w:t>
       </w:r>
       <w:r>
         <w:br/>
-        <w:t>class DAO2 implements DBLogics { …. }</w:t>
+        <w:t xml:space="preserve">class DAO2 implements </w:t>
+      </w:r>
+      <w:proofErr w:type="spellStart"/>
+      <w:r>
+        <w:t>DBLogics</w:t>
+      </w:r>
+      <w:proofErr w:type="spellEnd"/>
+      <w:r>
+        <w:t xml:space="preserve"> </w:t>
+      </w:r>
+      <w:proofErr w:type="gramStart"/>
+      <w:r>
+        <w:t>{ …</w:t>
+      </w:r>
+      <w:proofErr w:type="gramEnd"/>
+      <w:r>
+        <w:t>. }</w:t>
       </w:r>
     </w:p>
     <w:p>
@@ -665,12 +821,40 @@
       <w:pPr>
         <w:ind w:left="0" w:firstLine="0"/>
       </w:pPr>
-      <w:r>
-        <w:t>DBLogics dao = new DAO1();// still this is tightly coupled</w:t>
+      <w:proofErr w:type="spellStart"/>
+      <w:r>
+        <w:t>DBLogics</w:t>
+      </w:r>
+      <w:proofErr w:type="spellEnd"/>
+      <w:r>
+        <w:t xml:space="preserve"> dao = new DAO1</w:t>
+      </w:r>
+      <w:proofErr w:type="gramStart"/>
+      <w:r>
+        <w:t>();/</w:t>
+      </w:r>
+      <w:proofErr w:type="gramEnd"/>
+      <w:r>
+        <w:t>/ still this is tightly coupled</w:t>
       </w:r>
       <w:r>
         <w:br/>
-        <w:t>DBLogics dao = FactoryPattern.getDao(); // loosely coupled</w:t>
+      </w:r>
+      <w:proofErr w:type="spellStart"/>
+      <w:r>
+        <w:t>DBLogics</w:t>
+      </w:r>
+      <w:proofErr w:type="spellEnd"/>
+      <w:r>
+        <w:t xml:space="preserve"> dao = </w:t>
+      </w:r>
+      <w:proofErr w:type="spellStart"/>
+      <w:r>
+        <w:t>FactoryPattern.getDao</w:t>
+      </w:r>
+      <w:proofErr w:type="spellEnd"/>
+      <w:r>
+        <w:t>(); // loosely coupled</w:t>
       </w:r>
       <w:r>
         <w:br/>
@@ -687,7 +871,28 @@
         <w:ind w:left="0" w:firstLine="0"/>
       </w:pPr>
       <w:r>
-        <w:t xml:space="preserve">static DBLogics getDao() { </w:t>
+        <w:t xml:space="preserve">static </w:t>
+      </w:r>
+      <w:proofErr w:type="spellStart"/>
+      <w:r>
+        <w:t>DBLogics</w:t>
+      </w:r>
+      <w:proofErr w:type="spellEnd"/>
+      <w:r>
+        <w:t xml:space="preserve"> </w:t>
+      </w:r>
+      <w:proofErr w:type="spellStart"/>
+      <w:proofErr w:type="gramStart"/>
+      <w:r>
+        <w:t>getDao</w:t>
+      </w:r>
+      <w:proofErr w:type="spellEnd"/>
+      <w:r>
+        <w:t>(</w:t>
+      </w:r>
+      <w:proofErr w:type="gramEnd"/>
+      <w:r>
+        <w:t xml:space="preserve">) { </w:t>
       </w:r>
       <w:r>
         <w:br/>
@@ -702,11 +907,406 @@
       <w:pPr>
         <w:ind w:left="0" w:firstLine="0"/>
       </w:pPr>
-    </w:p>
-    <w:p>
-      <w:pPr>
-        <w:ind w:left="0" w:firstLine="0"/>
-      </w:pPr>
+      <w:r>
+        <w:rPr>
+          <w:highlight w:val="yellow"/>
+        </w:rPr>
+        <w:lastRenderedPageBreak/>
+        <w:t>Builder pattern</w:t>
+      </w:r>
+    </w:p>
+    <w:p>
+      <w:pPr>
+        <w:ind w:left="0" w:firstLine="0"/>
+      </w:pPr>
+      <w:r>
+        <w:t>It is a pattern to create a complex object step by step when you have many optional properties to be initialized and creating constructors for such properties will be cumbersome</w:t>
+      </w:r>
+    </w:p>
+    <w:p>
+      <w:pPr>
+        <w:ind w:left="0" w:firstLine="0"/>
+      </w:pPr>
+      <w:r>
+        <w:rPr>
+          <w:highlight w:val="yellow"/>
+        </w:rPr>
+        <w:t>Best example is we are going to discuss this object in Spring boot</w:t>
+      </w:r>
+    </w:p>
+    <w:p>
+      <w:pPr>
+        <w:ind w:left="0" w:firstLine="0"/>
+      </w:pPr>
+      <w:r>
+        <w:t>an object called response must have following data like header, status, body and so on</w:t>
+      </w:r>
+    </w:p>
+    <w:p>
+      <w:pPr>
+        <w:ind w:left="0" w:firstLine="0"/>
+      </w:pPr>
+      <w:proofErr w:type="spellStart"/>
+      <w:r>
+        <w:t>ResponseEntity.body</w:t>
+      </w:r>
+      <w:proofErr w:type="spellEnd"/>
+      <w:r>
+        <w:t>(“some content”): Only content will be sent to the client</w:t>
+      </w:r>
+    </w:p>
+    <w:p>
+      <w:pPr>
+        <w:ind w:left="0" w:firstLine="0"/>
+      </w:pPr>
+      <w:r>
+        <w:t>ResponseEntity.status(200</w:t>
+      </w:r>
+      <w:proofErr w:type="gramStart"/>
+      <w:r>
+        <w:t>).body</w:t>
+      </w:r>
+      <w:proofErr w:type="gramEnd"/>
+      <w:r>
+        <w:t>(“some content”): content &amp; status both will be sent to the client</w:t>
+      </w:r>
+    </w:p>
+    <w:p>
+      <w:pPr>
+        <w:ind w:left="0" w:firstLine="0"/>
+      </w:pPr>
+      <w:proofErr w:type="spellStart"/>
+      <w:r>
+        <w:t>ResponseEntity.cookie</w:t>
+      </w:r>
+      <w:proofErr w:type="spellEnd"/>
+      <w:r>
+        <w:t>(…</w:t>
+      </w:r>
+      <w:proofErr w:type="gramStart"/>
+      <w:r>
+        <w:t>).status</w:t>
+      </w:r>
+      <w:proofErr w:type="gramEnd"/>
+      <w:r>
+        <w:t>(200).body(“some content”)</w:t>
+      </w:r>
+      <w:r>
+        <w:t>.</w:t>
+      </w:r>
+    </w:p>
+    <w:p>
+      <w:pPr>
+        <w:ind w:left="0" w:firstLine="0"/>
+      </w:pPr>
+      <w:r>
+        <w:rPr>
+          <w:highlight w:val="yellow"/>
+        </w:rPr>
+        <w:t>Observer pattern:</w:t>
+      </w:r>
+    </w:p>
+    <w:p>
+      <w:pPr>
+        <w:ind w:left="0" w:firstLine="0"/>
+      </w:pPr>
+      <w:r>
+        <w:t xml:space="preserve">To define one to many </w:t>
+      </w:r>
+      <w:proofErr w:type="gramStart"/>
+      <w:r>
+        <w:t>relationship</w:t>
+      </w:r>
+      <w:proofErr w:type="gramEnd"/>
+      <w:r>
+        <w:t xml:space="preserve"> between objects, when one object changes its state, all dependent objects(observers) get automatically notified and updated.</w:t>
+      </w:r>
+    </w:p>
+    <w:p>
+      <w:pPr>
+        <w:ind w:left="0" w:firstLine="0"/>
+      </w:pPr>
+      <w:proofErr w:type="gramStart"/>
+      <w:r>
+        <w:t>object(</w:t>
+      </w:r>
+      <w:proofErr w:type="gramEnd"/>
+      <w:r>
+        <w:t>publish a message) &amp; multiple objects(subscribers) are connected to the publisher, then once the publisher publishes a message all the subscribers receive that message.</w:t>
+      </w:r>
+    </w:p>
+    <w:p>
+      <w:pPr>
+        <w:ind w:left="0" w:firstLine="0"/>
+      </w:pPr>
+      <w:r>
+        <w:t xml:space="preserve">Ex: </w:t>
+      </w:r>
+      <w:proofErr w:type="spellStart"/>
+      <w:r>
+        <w:t>Youtube</w:t>
+      </w:r>
+      <w:proofErr w:type="spellEnd"/>
+      <w:r>
+        <w:t xml:space="preserve"> channel -&gt; a new video is updated then all the subscribers are notified</w:t>
+      </w:r>
+    </w:p>
+    <w:p>
+      <w:pPr>
+        <w:ind w:left="0" w:firstLine="0"/>
+      </w:pPr>
+      <w:r>
+        <w:t>Ex: Telecom services -&gt; publish some offers then all the subscribers would receive the offers</w:t>
+      </w:r>
+    </w:p>
+    <w:p>
+      <w:pPr>
+        <w:ind w:left="0" w:firstLine="0"/>
+      </w:pPr>
+      <w:r>
+        <w:t>JMS models - Java Messaging Service</w:t>
+      </w:r>
+    </w:p>
+    <w:p>
+      <w:pPr>
+        <w:ind w:left="0" w:firstLine="0"/>
+      </w:pPr>
+      <w:r>
+        <w:rPr>
+          <w:highlight w:val="yellow"/>
+        </w:rPr>
+        <w:t>Singleton pattern:</w:t>
+      </w:r>
+      <w:r>
+        <w:t xml:space="preserve"> It creates only one object of the class no matter how many times you request </w:t>
+      </w:r>
+    </w:p>
+    <w:p>
+      <w:pPr>
+        <w:ind w:left="0" w:firstLine="0"/>
+      </w:pPr>
+      <w:r>
+        <w:t>Ex: Task manager</w:t>
+      </w:r>
+      <w:r>
+        <w:t xml:space="preserve"> </w:t>
+      </w:r>
+    </w:p>
+    <w:p>
+      <w:pPr>
+        <w:ind w:left="0" w:firstLine="0"/>
+      </w:pPr>
+    </w:p>
+    <w:p>
+      <w:pPr>
+        <w:ind w:left="0" w:firstLine="0"/>
+      </w:pPr>
+      <w:r>
+        <w:rPr>
+          <w:highlight w:val="yellow"/>
+        </w:rPr>
+        <w:t>Activity:</w:t>
+      </w:r>
+    </w:p>
+    <w:p>
+      <w:pPr>
+        <w:ind w:left="0" w:firstLine="0"/>
+      </w:pPr>
+      <w:r>
+        <w:lastRenderedPageBreak/>
+        <w:t xml:space="preserve">Modify existing </w:t>
+      </w:r>
+      <w:proofErr w:type="spellStart"/>
+      <w:r>
+        <w:t>DBLogics</w:t>
+      </w:r>
+      <w:proofErr w:type="spellEnd"/>
+      <w:r>
+        <w:t xml:space="preserve"> &amp; DAO program so that the factory pattern returns only one object when you call </w:t>
+      </w:r>
+      <w:proofErr w:type="spellStart"/>
+      <w:proofErr w:type="gramStart"/>
+      <w:r>
+        <w:t>getDao</w:t>
+      </w:r>
+      <w:proofErr w:type="spellEnd"/>
+      <w:r>
+        <w:t>(</w:t>
+      </w:r>
+      <w:proofErr w:type="gramEnd"/>
+      <w:r>
+        <w:t xml:space="preserve">) method multiple times, create a constructor and print the statement in the constructor when the object is created, so that when </w:t>
+      </w:r>
+      <w:proofErr w:type="spellStart"/>
+      <w:r>
+        <w:t>getDao</w:t>
+      </w:r>
+      <w:proofErr w:type="spellEnd"/>
+      <w:r>
+        <w:t xml:space="preserve">() is invoked multiple times you </w:t>
+      </w:r>
+      <w:r>
+        <w:rPr>
+          <w:color w:val="FF0000"/>
+        </w:rPr>
+        <w:t xml:space="preserve">shouldn’t see constructor print statements </w:t>
+      </w:r>
+      <w:r>
+        <w:t>more than once</w:t>
+      </w:r>
+    </w:p>
+    <w:p>
+      <w:pPr>
+        <w:ind w:left="0" w:firstLine="0"/>
+      </w:pPr>
+    </w:p>
+    <w:p>
+      <w:pPr>
+        <w:ind w:left="0" w:firstLine="0"/>
+      </w:pPr>
+      <w:r>
+        <w:rPr>
+          <w:highlight w:val="yellow"/>
+        </w:rPr>
+        <w:t>Java 8</w:t>
+      </w:r>
+      <w:r>
+        <w:rPr>
+          <w:highlight w:val="yellow"/>
+        </w:rPr>
+        <w:t xml:space="preserve"> or later</w:t>
+      </w:r>
+      <w:r>
+        <w:rPr>
+          <w:highlight w:val="yellow"/>
+        </w:rPr>
+        <w:t xml:space="preserve"> features</w:t>
+      </w:r>
+    </w:p>
+    <w:p>
+      <w:pPr>
+        <w:pStyle w:val="ListParagraph"/>
+        <w:numPr>
+          <w:ilvl w:val="0"/>
+          <w:numId w:val="4"/>
+        </w:numPr>
+      </w:pPr>
+      <w:r>
+        <w:t>New Date &amp; Time APIs</w:t>
+      </w:r>
+    </w:p>
+    <w:p>
+      <w:pPr>
+        <w:pStyle w:val="ListParagraph"/>
+        <w:numPr>
+          <w:ilvl w:val="0"/>
+          <w:numId w:val="4"/>
+        </w:numPr>
+      </w:pPr>
+      <w:r>
+        <w:t>Changes in the interface - default methods, static methods</w:t>
+      </w:r>
+    </w:p>
+    <w:p>
+      <w:pPr>
+        <w:pStyle w:val="ListParagraph"/>
+        <w:numPr>
+          <w:ilvl w:val="0"/>
+          <w:numId w:val="4"/>
+        </w:numPr>
+      </w:pPr>
+      <w:r>
+        <w:t>Functional interface -&gt; you can pass function as an argument instead of an object -&gt; functional interfaces will have only one abstract method</w:t>
+      </w:r>
+    </w:p>
+    <w:p>
+      <w:pPr>
+        <w:pStyle w:val="ListParagraph"/>
+        <w:numPr>
+          <w:ilvl w:val="0"/>
+          <w:numId w:val="4"/>
+        </w:numPr>
+      </w:pPr>
+      <w:r>
+        <w:t>Stream APIs</w:t>
+      </w:r>
+    </w:p>
+    <w:p>
+      <w:pPr>
+        <w:pStyle w:val="ListParagraph"/>
+        <w:numPr>
+          <w:ilvl w:val="0"/>
+          <w:numId w:val="4"/>
+        </w:numPr>
+      </w:pPr>
+      <w:proofErr w:type="spellStart"/>
+      <w:r>
+        <w:t>JShell</w:t>
+      </w:r>
+      <w:proofErr w:type="spellEnd"/>
+    </w:p>
+    <w:p>
+      <w:pPr>
+        <w:pStyle w:val="ListParagraph"/>
+        <w:numPr>
+          <w:ilvl w:val="0"/>
+          <w:numId w:val="4"/>
+        </w:numPr>
+      </w:pPr>
+      <w:r>
+        <w:t>Record</w:t>
+      </w:r>
+    </w:p>
+    <w:p>
+      <w:pPr>
+        <w:pStyle w:val="ListParagraph"/>
+        <w:numPr>
+          <w:ilvl w:val="0"/>
+          <w:numId w:val="4"/>
+        </w:numPr>
+      </w:pPr>
+      <w:r>
+        <w:t xml:space="preserve">New </w:t>
+      </w:r>
+      <w:proofErr w:type="spellStart"/>
+      <w:r>
+        <w:t>HttpClients</w:t>
+      </w:r>
+      <w:proofErr w:type="spellEnd"/>
+      <w:r>
+        <w:t xml:space="preserve"> to work with Http2 protocol</w:t>
+      </w:r>
+    </w:p>
+    <w:p>
+      <w:pPr>
+        <w:pStyle w:val="ListParagraph"/>
+        <w:numPr>
+          <w:ilvl w:val="0"/>
+          <w:numId w:val="4"/>
+        </w:numPr>
+      </w:pPr>
+      <w:r>
+        <w:t>Sealed classes</w:t>
+      </w:r>
+    </w:p>
+    <w:p>
+      <w:pPr>
+        <w:ind w:left="0" w:firstLine="0"/>
+      </w:pPr>
+    </w:p>
+    <w:p>
+      <w:pPr>
+        <w:ind w:left="0" w:firstLine="0"/>
+      </w:pPr>
+      <w:r>
+        <w:rPr>
+          <w:highlight w:val="yellow"/>
+        </w:rPr>
+        <w:t>Functional interface:</w:t>
+      </w:r>
+      <w:r>
+        <w:t xml:space="preserve"> It supports passing functions as a parameter instead of passing an object, it simplifies writing implementations to the interfaces with only one abstract method</w:t>
+      </w:r>
     </w:p>
     <w:p>
       <w:pPr>
@@ -1015,6 +1615,119 @@
       </w:pPr>
     </w:lvl>
   </w:abstractNum>
+  <w:abstractNum w:abstractNumId="3" w15:restartNumberingAfterBreak="0">
+    <w:nsid w:val="73C47989"/>
+    <w:multiLevelType w:val="hybridMultilevel"/>
+    <w:tmpl w:val="8A72BE76"/>
+    <w:lvl w:ilvl="0" w:tplc="04090001">
+      <w:start w:val="1"/>
+      <w:numFmt w:val="bullet"/>
+      <w:lvlText w:val=""/>
+      <w:lvlJc w:val="left"/>
+      <w:pPr>
+        <w:ind w:left="720" w:hanging="360"/>
+      </w:pPr>
+      <w:rPr>
+        <w:rFonts w:ascii="Symbol" w:hAnsi="Symbol" w:hint="default"/>
+      </w:rPr>
+    </w:lvl>
+    <w:lvl w:ilvl="1" w:tplc="04090003" w:tentative="1">
+      <w:start w:val="1"/>
+      <w:numFmt w:val="bullet"/>
+      <w:lvlText w:val="o"/>
+      <w:lvlJc w:val="left"/>
+      <w:pPr>
+        <w:ind w:left="1440" w:hanging="360"/>
+      </w:pPr>
+      <w:rPr>
+        <w:rFonts w:ascii="Courier New" w:hAnsi="Courier New" w:cs="Courier New" w:hint="default"/>
+      </w:rPr>
+    </w:lvl>
+    <w:lvl w:ilvl="2" w:tplc="04090005" w:tentative="1">
+      <w:start w:val="1"/>
+      <w:numFmt w:val="bullet"/>
+      <w:lvlText w:val=""/>
+      <w:lvlJc w:val="left"/>
+      <w:pPr>
+        <w:ind w:left="2160" w:hanging="360"/>
+      </w:pPr>
+      <w:rPr>
+        <w:rFonts w:ascii="Wingdings" w:hAnsi="Wingdings" w:hint="default"/>
+      </w:rPr>
+    </w:lvl>
+    <w:lvl w:ilvl="3" w:tplc="04090001" w:tentative="1">
+      <w:start w:val="1"/>
+      <w:numFmt w:val="bullet"/>
+      <w:lvlText w:val=""/>
+      <w:lvlJc w:val="left"/>
+      <w:pPr>
+        <w:ind w:left="2880" w:hanging="360"/>
+      </w:pPr>
+      <w:rPr>
+        <w:rFonts w:ascii="Symbol" w:hAnsi="Symbol" w:hint="default"/>
+      </w:rPr>
+    </w:lvl>
+    <w:lvl w:ilvl="4" w:tplc="04090003" w:tentative="1">
+      <w:start w:val="1"/>
+      <w:numFmt w:val="bullet"/>
+      <w:lvlText w:val="o"/>
+      <w:lvlJc w:val="left"/>
+      <w:pPr>
+        <w:ind w:left="3600" w:hanging="360"/>
+      </w:pPr>
+      <w:rPr>
+        <w:rFonts w:ascii="Courier New" w:hAnsi="Courier New" w:cs="Courier New" w:hint="default"/>
+      </w:rPr>
+    </w:lvl>
+    <w:lvl w:ilvl="5" w:tplc="04090005" w:tentative="1">
+      <w:start w:val="1"/>
+      <w:numFmt w:val="bullet"/>
+      <w:lvlText w:val=""/>
+      <w:lvlJc w:val="left"/>
+      <w:pPr>
+        <w:ind w:left="4320" w:hanging="360"/>
+      </w:pPr>
+      <w:rPr>
+        <w:rFonts w:ascii="Wingdings" w:hAnsi="Wingdings" w:hint="default"/>
+      </w:rPr>
+    </w:lvl>
+    <w:lvl w:ilvl="6" w:tplc="04090001" w:tentative="1">
+      <w:start w:val="1"/>
+      <w:numFmt w:val="bullet"/>
+      <w:lvlText w:val=""/>
+      <w:lvlJc w:val="left"/>
+      <w:pPr>
+        <w:ind w:left="5040" w:hanging="360"/>
+      </w:pPr>
+      <w:rPr>
+        <w:rFonts w:ascii="Symbol" w:hAnsi="Symbol" w:hint="default"/>
+      </w:rPr>
+    </w:lvl>
+    <w:lvl w:ilvl="7" w:tplc="04090003" w:tentative="1">
+      <w:start w:val="1"/>
+      <w:numFmt w:val="bullet"/>
+      <w:lvlText w:val="o"/>
+      <w:lvlJc w:val="left"/>
+      <w:pPr>
+        <w:ind w:left="5760" w:hanging="360"/>
+      </w:pPr>
+      <w:rPr>
+        <w:rFonts w:ascii="Courier New" w:hAnsi="Courier New" w:cs="Courier New" w:hint="default"/>
+      </w:rPr>
+    </w:lvl>
+    <w:lvl w:ilvl="8" w:tplc="04090005" w:tentative="1">
+      <w:start w:val="1"/>
+      <w:numFmt w:val="bullet"/>
+      <w:lvlText w:val=""/>
+      <w:lvlJc w:val="left"/>
+      <w:pPr>
+        <w:ind w:left="6480" w:hanging="360"/>
+      </w:pPr>
+      <w:rPr>
+        <w:rFonts w:ascii="Wingdings" w:hAnsi="Wingdings" w:hint="default"/>
+      </w:rPr>
+    </w:lvl>
+  </w:abstractNum>
   <w:num w:numId="1" w16cid:durableId="75591053">
     <w:abstractNumId w:val="1"/>
   </w:num>
@@ -1023,6 +1736,9 @@
   </w:num>
   <w:num w:numId="3" w16cid:durableId="679160352">
     <w:abstractNumId w:val="0"/>
+  </w:num>
+  <w:num w:numId="4" w16cid:durableId="1488128439">
+    <w:abstractNumId w:val="3"/>
   </w:num>
 </w:numbering>
 </file>

</xml_diff>

<commit_message>
first program on web
</commit_message>
<xml_diff>
--- a/Advanced Java.docx
+++ b/Advanced Java.docx
@@ -284,6 +284,9 @@
         <w:ind w:left="0" w:firstLine="0"/>
       </w:pPr>
       <w:r>
+        <w:rPr>
+          <w:noProof/>
+        </w:rPr>
         <w:lastRenderedPageBreak/>
         <w:drawing>
           <wp:inline distT="0" distB="0" distL="0" distR="0" wp14:anchorId="171E4386" wp14:editId="5A13E6B6">
@@ -343,7 +346,15 @@
       </w:r>
       <w:proofErr w:type="spellEnd"/>
       <w:r>
-        <w:t xml:space="preserve"> in between the threads to come out of the sleep state, because once the thread goes to the sleep state, another waiting thread for the CPU time gets the CPU time &amp; goes to the sleep state, there by with few </w:t>
+        <w:t xml:space="preserve"> in between the threads to come out of the sleep state, because once the thread goes to the sleep state, another waiting thread for the CPU time gets the CPU time &amp; goes to the sleep state, </w:t>
+      </w:r>
+      <w:proofErr w:type="spellStart"/>
+      <w:r>
+        <w:t>there by</w:t>
+      </w:r>
+      <w:proofErr w:type="spellEnd"/>
+      <w:r>
+        <w:t xml:space="preserve"> with few </w:t>
       </w:r>
       <w:proofErr w:type="spellStart"/>
       <w:r>
@@ -443,6 +454,9 @@
         <w:ind w:left="0" w:firstLine="0"/>
       </w:pPr>
       <w:r>
+        <w:rPr>
+          <w:noProof/>
+        </w:rPr>
         <w:lastRenderedPageBreak/>
         <w:drawing>
           <wp:inline distT="0" distB="0" distL="0" distR="0" wp14:anchorId="46120938" wp14:editId="4AB1B36C">
@@ -1442,7 +1456,15 @@
       </w:r>
       <w:r>
         <w:br/>
-        <w:t xml:space="preserve">iterate the list and write a if condition to filter veg and add into </w:t>
+        <w:t xml:space="preserve">iterate the list and write </w:t>
+      </w:r>
+      <w:proofErr w:type="spellStart"/>
+      <w:r>
+        <w:t>a</w:t>
+      </w:r>
+      <w:proofErr w:type="spellEnd"/>
+      <w:r>
+        <w:t xml:space="preserve"> if condition to filter veg and add into </w:t>
       </w:r>
       <w:proofErr w:type="spellStart"/>
       <w:r>
@@ -1488,6 +1510,455 @@
       <w:proofErr w:type="spellEnd"/>
       <w:r>
         <w:t xml:space="preserve"> and there are lot of inbuilt methods to perform various operations like sorting, filtering, mapping, collecting.</w:t>
+      </w:r>
+    </w:p>
+    <w:p>
+      <w:pPr>
+        <w:ind w:left="0" w:firstLine="0"/>
+      </w:pPr>
+      <w:proofErr w:type="gramStart"/>
+      <w:r>
+        <w:t>for(</w:t>
+      </w:r>
+      <w:proofErr w:type="gramEnd"/>
+      <w:r>
+        <w:t xml:space="preserve">…) { </w:t>
+      </w:r>
+      <w:r>
+        <w:br/>
+        <w:t xml:space="preserve">  set.add(“…”)</w:t>
+      </w:r>
+      <w:r>
+        <w:br/>
+        <w:t>}</w:t>
+      </w:r>
+    </w:p>
+    <w:p>
+      <w:pPr>
+        <w:ind w:left="0" w:firstLine="0"/>
+      </w:pPr>
+    </w:p>
+    <w:p>
+      <w:pPr>
+        <w:ind w:left="0" w:firstLine="0"/>
+      </w:pPr>
+      <w:r>
+        <w:rPr>
+          <w:highlight w:val="yellow"/>
+        </w:rPr>
+        <w:t>Day 2:</w:t>
+      </w:r>
+    </w:p>
+    <w:p>
+      <w:pPr>
+        <w:pStyle w:val="ListParagraph"/>
+        <w:numPr>
+          <w:ilvl w:val="0"/>
+          <w:numId w:val="6"/>
+        </w:numPr>
+      </w:pPr>
+      <w:r>
+        <w:t>Servlets/JSP</w:t>
+      </w:r>
+    </w:p>
+    <w:p>
+      <w:pPr>
+        <w:pStyle w:val="ListParagraph"/>
+        <w:numPr>
+          <w:ilvl w:val="0"/>
+          <w:numId w:val="6"/>
+        </w:numPr>
+      </w:pPr>
+      <w:r>
+        <w:t>Hibernate</w:t>
+      </w:r>
+    </w:p>
+    <w:p>
+      <w:pPr>
+        <w:ind w:left="0" w:firstLine="0"/>
+      </w:pPr>
+    </w:p>
+    <w:p>
+      <w:pPr>
+        <w:ind w:left="0" w:firstLine="0"/>
+      </w:pPr>
+      <w:r>
+        <w:rPr>
+          <w:highlight w:val="yellow"/>
+        </w:rPr>
+        <w:t>Servlets:</w:t>
+      </w:r>
+    </w:p>
+    <w:p>
+      <w:pPr>
+        <w:ind w:left="0" w:firstLine="0"/>
+      </w:pPr>
+      <w:r>
+        <w:t>They are used to create dynamic web pages by running java programs at the server side</w:t>
+      </w:r>
+    </w:p>
+    <w:p>
+      <w:pPr>
+        <w:ind w:left="0" w:firstLine="0"/>
+      </w:pPr>
+    </w:p>
+    <w:p>
+      <w:pPr>
+        <w:ind w:left="0" w:firstLine="0"/>
+      </w:pPr>
+      <w:r>
+        <w:t xml:space="preserve">To create </w:t>
+      </w:r>
+      <w:proofErr w:type="gramStart"/>
+      <w:r>
+        <w:t>Servlet</w:t>
+      </w:r>
+      <w:proofErr w:type="gramEnd"/>
+      <w:r>
+        <w:t xml:space="preserve"> you must implement one of the inbuilt interface called Servlet interface that is provided by Java</w:t>
+      </w:r>
+      <w:r>
+        <w:t>, this interface has 5 methods</w:t>
+      </w:r>
+    </w:p>
+    <w:p>
+      <w:pPr>
+        <w:pStyle w:val="ListParagraph"/>
+        <w:numPr>
+          <w:ilvl w:val="0"/>
+          <w:numId w:val="7"/>
+        </w:numPr>
+      </w:pPr>
+      <w:proofErr w:type="gramStart"/>
+      <w:r>
+        <w:rPr>
+          <w:color w:val="FF0000"/>
+        </w:rPr>
+        <w:t>init</w:t>
+      </w:r>
+      <w:r>
+        <w:rPr>
+          <w:color w:val="FF0000"/>
+        </w:rPr>
+        <w:t>(</w:t>
+      </w:r>
+      <w:proofErr w:type="gramEnd"/>
+      <w:r>
+        <w:rPr>
+          <w:color w:val="FF0000"/>
+        </w:rPr>
+        <w:t xml:space="preserve">): </w:t>
+      </w:r>
+      <w:r>
+        <w:t>It is executed when servlet object is created</w:t>
+      </w:r>
+    </w:p>
+    <w:p>
+      <w:pPr>
+        <w:pStyle w:val="ListParagraph"/>
+        <w:numPr>
+          <w:ilvl w:val="0"/>
+          <w:numId w:val="7"/>
+        </w:numPr>
+      </w:pPr>
+      <w:proofErr w:type="gramStart"/>
+      <w:r>
+        <w:rPr>
+          <w:color w:val="FF0000"/>
+        </w:rPr>
+        <w:t>service</w:t>
+      </w:r>
+      <w:r>
+        <w:rPr>
+          <w:color w:val="FF0000"/>
+        </w:rPr>
+        <w:t>(</w:t>
+      </w:r>
+      <w:proofErr w:type="gramEnd"/>
+      <w:r>
+        <w:rPr>
+          <w:color w:val="FF0000"/>
+        </w:rPr>
+        <w:t xml:space="preserve">): </w:t>
+      </w:r>
+      <w:r>
+        <w:t>It is executed whenever user sends the request</w:t>
+      </w:r>
+      <w:r>
+        <w:t xml:space="preserve"> &amp; sends response</w:t>
+      </w:r>
+      <w:r>
+        <w:t>, it must’ve request processing logic</w:t>
+      </w:r>
+    </w:p>
+    <w:p>
+      <w:pPr>
+        <w:pStyle w:val="ListParagraph"/>
+        <w:numPr>
+          <w:ilvl w:val="0"/>
+          <w:numId w:val="7"/>
+        </w:numPr>
+      </w:pPr>
+      <w:proofErr w:type="gramStart"/>
+      <w:r>
+        <w:rPr>
+          <w:color w:val="FF0000"/>
+        </w:rPr>
+        <w:t>destroy</w:t>
+      </w:r>
+      <w:r>
+        <w:rPr>
+          <w:color w:val="FF0000"/>
+        </w:rPr>
+        <w:t>(</w:t>
+      </w:r>
+      <w:proofErr w:type="gramEnd"/>
+      <w:r>
+        <w:rPr>
+          <w:color w:val="FF0000"/>
+        </w:rPr>
+        <w:t xml:space="preserve">): </w:t>
+      </w:r>
+      <w:r>
+        <w:t xml:space="preserve">It is executed when servlet object is removed from the server memory, you can have </w:t>
+      </w:r>
+      <w:proofErr w:type="spellStart"/>
+      <w:r>
+        <w:t>clean up</w:t>
+      </w:r>
+      <w:proofErr w:type="spellEnd"/>
+      <w:r>
+        <w:t xml:space="preserve"> operations in it</w:t>
+      </w:r>
+    </w:p>
+    <w:p>
+      <w:pPr>
+        <w:pStyle w:val="ListParagraph"/>
+        <w:numPr>
+          <w:ilvl w:val="0"/>
+          <w:numId w:val="7"/>
+        </w:numPr>
+      </w:pPr>
+      <w:proofErr w:type="gramStart"/>
+      <w:r>
+        <w:t>getServletConfig</w:t>
+      </w:r>
+      <w:r>
+        <w:t>(</w:t>
+      </w:r>
+      <w:proofErr w:type="gramEnd"/>
+      <w:r>
+        <w:t>): It gives servlet configurations done in a configuration file</w:t>
+      </w:r>
+    </w:p>
+    <w:p>
+      <w:pPr>
+        <w:pStyle w:val="ListParagraph"/>
+        <w:numPr>
+          <w:ilvl w:val="0"/>
+          <w:numId w:val="7"/>
+        </w:numPr>
+      </w:pPr>
+      <w:proofErr w:type="gramStart"/>
+      <w:r>
+        <w:t>getServletInfo</w:t>
+      </w:r>
+      <w:r>
+        <w:t>(</w:t>
+      </w:r>
+      <w:proofErr w:type="gramEnd"/>
+      <w:r>
+        <w:t>): It gives servlet description</w:t>
+      </w:r>
+    </w:p>
+    <w:p>
+      <w:pPr>
+        <w:ind w:left="0" w:firstLine="0"/>
+      </w:pPr>
+      <w:r>
+        <w:t xml:space="preserve">Life cycle methods: These are executed automatically by the server at the time of object creation, request processing &amp; deletion, </w:t>
+      </w:r>
+      <w:proofErr w:type="gramStart"/>
+      <w:r>
+        <w:t>init(</w:t>
+      </w:r>
+      <w:proofErr w:type="gramEnd"/>
+      <w:r>
+        <w:t>), service() &amp; destroy() are the 3 life cycle methods in Servlet.</w:t>
+      </w:r>
+    </w:p>
+    <w:p>
+      <w:pPr>
+        <w:ind w:left="0" w:firstLine="0"/>
+      </w:pPr>
+      <w:r>
+        <w:t xml:space="preserve">Java provided another servlet to reduce the load on the developers by implementing Servlet interface methods except service method, that servlet is called </w:t>
+      </w:r>
+      <w:proofErr w:type="spellStart"/>
+      <w:r>
+        <w:t>GenericServlet</w:t>
+      </w:r>
+      <w:proofErr w:type="spellEnd"/>
+      <w:r>
+        <w:t xml:space="preserve">, as a developer you need to extend </w:t>
+      </w:r>
+      <w:proofErr w:type="spellStart"/>
+      <w:r>
+        <w:t>GenericServlet</w:t>
+      </w:r>
+      <w:proofErr w:type="spellEnd"/>
+      <w:r>
+        <w:t xml:space="preserve"> &amp; provide logics in service method </w:t>
+      </w:r>
+    </w:p>
+    <w:p>
+      <w:pPr>
+        <w:ind w:left="0" w:firstLine="0"/>
+      </w:pPr>
+      <w:r>
+        <w:rPr>
+          <w:highlight w:val="yellow"/>
+        </w:rPr>
+        <w:t>Things you write inside service method</w:t>
+      </w:r>
+    </w:p>
+    <w:p>
+      <w:pPr>
+        <w:pStyle w:val="ListParagraph"/>
+        <w:numPr>
+          <w:ilvl w:val="0"/>
+          <w:numId w:val="8"/>
+        </w:numPr>
+      </w:pPr>
+      <w:r>
+        <w:t>Handling protocols - http, smtp, ftp</w:t>
+      </w:r>
+    </w:p>
+    <w:p>
+      <w:pPr>
+        <w:pStyle w:val="ListParagraph"/>
+        <w:numPr>
+          <w:ilvl w:val="0"/>
+          <w:numId w:val="8"/>
+        </w:numPr>
+      </w:pPr>
+      <w:r>
+        <w:t>Processing requests</w:t>
+      </w:r>
+    </w:p>
+    <w:p>
+      <w:pPr>
+        <w:pStyle w:val="ListParagraph"/>
+        <w:numPr>
+          <w:ilvl w:val="0"/>
+          <w:numId w:val="8"/>
+        </w:numPr>
+      </w:pPr>
+      <w:r>
+        <w:t>Generating response</w:t>
+      </w:r>
+    </w:p>
+    <w:p>
+      <w:pPr>
+        <w:ind w:left="0" w:firstLine="0"/>
+      </w:pPr>
+      <w:r>
+        <w:t xml:space="preserve">Java has provided </w:t>
+      </w:r>
+      <w:proofErr w:type="spellStart"/>
+      <w:r>
+        <w:t>HttpServlet</w:t>
+      </w:r>
+      <w:proofErr w:type="spellEnd"/>
+      <w:r>
+        <w:t xml:space="preserve"> that extends </w:t>
+      </w:r>
+      <w:proofErr w:type="spellStart"/>
+      <w:r>
+        <w:t>GenericServlet</w:t>
+      </w:r>
+      <w:proofErr w:type="spellEnd"/>
+      <w:r>
+        <w:t xml:space="preserve">, </w:t>
+      </w:r>
+      <w:proofErr w:type="spellStart"/>
+      <w:r>
+        <w:t>HttpServlet</w:t>
+      </w:r>
+      <w:proofErr w:type="spellEnd"/>
+      <w:r>
+        <w:t xml:space="preserve"> handles http protocol in the service method and provides empty methods like </w:t>
+      </w:r>
+      <w:proofErr w:type="spellStart"/>
+      <w:proofErr w:type="gramStart"/>
+      <w:r>
+        <w:t>doGet</w:t>
+      </w:r>
+      <w:proofErr w:type="spellEnd"/>
+      <w:r>
+        <w:t>(</w:t>
+      </w:r>
+      <w:proofErr w:type="gramEnd"/>
+      <w:r>
+        <w:t xml:space="preserve">), </w:t>
+      </w:r>
+      <w:proofErr w:type="spellStart"/>
+      <w:r>
+        <w:t>doPost</w:t>
+      </w:r>
+      <w:proofErr w:type="spellEnd"/>
+      <w:r>
+        <w:t xml:space="preserve">(), </w:t>
+      </w:r>
+      <w:proofErr w:type="spellStart"/>
+      <w:r>
+        <w:t>doPut</w:t>
+      </w:r>
+      <w:proofErr w:type="spellEnd"/>
+      <w:r>
+        <w:t xml:space="preserve">(), </w:t>
+      </w:r>
+      <w:proofErr w:type="spellStart"/>
+      <w:r>
+        <w:t>doDelete</w:t>
+      </w:r>
+      <w:proofErr w:type="spellEnd"/>
+      <w:r>
+        <w:t xml:space="preserve">() which you can override in your class by extending </w:t>
+      </w:r>
+      <w:proofErr w:type="spellStart"/>
+      <w:r>
+        <w:t>HttpServlet</w:t>
+      </w:r>
+      <w:proofErr w:type="spellEnd"/>
+    </w:p>
+    <w:p>
+      <w:pPr>
+        <w:ind w:left="0" w:firstLine="0"/>
+      </w:pPr>
+      <w:r>
+        <w:rPr>
+          <w:highlight w:val="yellow"/>
+        </w:rPr>
+        <w:t>Project - Dynamic Web Project</w:t>
+      </w:r>
+      <w:r>
+        <w:t xml:space="preserve"> - Server Runtime Environment </w:t>
+      </w:r>
+      <w:r>
+        <w:t xml:space="preserve">-&gt; Create </w:t>
+      </w:r>
+      <w:r>
+        <w:t>Servlets</w:t>
+      </w:r>
+      <w:r>
+        <w:t xml:space="preserve">, </w:t>
+      </w:r>
+      <w:r>
+        <w:t>JSP</w:t>
+      </w:r>
+      <w:r>
+        <w:t>, HTML, JS, CSS</w:t>
       </w:r>
     </w:p>
     <w:p>
@@ -1798,6 +2269,273 @@
     </w:lvl>
   </w:abstractNum>
   <w:abstractNum w:abstractNumId="3" w15:restartNumberingAfterBreak="0">
+    <w:nsid w:val="2BCA2BD9"/>
+    <w:multiLevelType w:val="hybridMultilevel"/>
+    <w:tmpl w:val="AF2EFB74"/>
+    <w:lvl w:ilvl="0" w:tplc="04090011">
+      <w:start w:val="1"/>
+      <w:numFmt w:val="decimal"/>
+      <w:lvlText w:val="%1)"/>
+      <w:lvlJc w:val="left"/>
+      <w:pPr>
+        <w:ind w:left="720" w:hanging="360"/>
+      </w:pPr>
+      <w:rPr>
+        <w:rFonts w:hint="default"/>
+      </w:rPr>
+    </w:lvl>
+    <w:lvl w:ilvl="1" w:tplc="04090019" w:tentative="1">
+      <w:start w:val="1"/>
+      <w:numFmt w:val="lowerLetter"/>
+      <w:lvlText w:val="%2."/>
+      <w:lvlJc w:val="left"/>
+      <w:pPr>
+        <w:ind w:left="1440" w:hanging="360"/>
+      </w:pPr>
+    </w:lvl>
+    <w:lvl w:ilvl="2" w:tplc="0409001B" w:tentative="1">
+      <w:start w:val="1"/>
+      <w:numFmt w:val="lowerRoman"/>
+      <w:lvlText w:val="%3."/>
+      <w:lvlJc w:val="right"/>
+      <w:pPr>
+        <w:ind w:left="2160" w:hanging="180"/>
+      </w:pPr>
+    </w:lvl>
+    <w:lvl w:ilvl="3" w:tplc="0409000F" w:tentative="1">
+      <w:start w:val="1"/>
+      <w:numFmt w:val="decimal"/>
+      <w:lvlText w:val="%4."/>
+      <w:lvlJc w:val="left"/>
+      <w:pPr>
+        <w:ind w:left="2880" w:hanging="360"/>
+      </w:pPr>
+    </w:lvl>
+    <w:lvl w:ilvl="4" w:tplc="04090019" w:tentative="1">
+      <w:start w:val="1"/>
+      <w:numFmt w:val="lowerLetter"/>
+      <w:lvlText w:val="%5."/>
+      <w:lvlJc w:val="left"/>
+      <w:pPr>
+        <w:ind w:left="3600" w:hanging="360"/>
+      </w:pPr>
+    </w:lvl>
+    <w:lvl w:ilvl="5" w:tplc="0409001B" w:tentative="1">
+      <w:start w:val="1"/>
+      <w:numFmt w:val="lowerRoman"/>
+      <w:lvlText w:val="%6."/>
+      <w:lvlJc w:val="right"/>
+      <w:pPr>
+        <w:ind w:left="4320" w:hanging="180"/>
+      </w:pPr>
+    </w:lvl>
+    <w:lvl w:ilvl="6" w:tplc="0409000F" w:tentative="1">
+      <w:start w:val="1"/>
+      <w:numFmt w:val="decimal"/>
+      <w:lvlText w:val="%7."/>
+      <w:lvlJc w:val="left"/>
+      <w:pPr>
+        <w:ind w:left="5040" w:hanging="360"/>
+      </w:pPr>
+    </w:lvl>
+    <w:lvl w:ilvl="7" w:tplc="04090019" w:tentative="1">
+      <w:start w:val="1"/>
+      <w:numFmt w:val="lowerLetter"/>
+      <w:lvlText w:val="%8."/>
+      <w:lvlJc w:val="left"/>
+      <w:pPr>
+        <w:ind w:left="5760" w:hanging="360"/>
+      </w:pPr>
+    </w:lvl>
+    <w:lvl w:ilvl="8" w:tplc="0409001B" w:tentative="1">
+      <w:start w:val="1"/>
+      <w:numFmt w:val="lowerRoman"/>
+      <w:lvlText w:val="%9."/>
+      <w:lvlJc w:val="right"/>
+      <w:pPr>
+        <w:ind w:left="6480" w:hanging="180"/>
+      </w:pPr>
+    </w:lvl>
+  </w:abstractNum>
+  <w:abstractNum w:abstractNumId="4" w15:restartNumberingAfterBreak="0">
+    <w:nsid w:val="474268AC"/>
+    <w:multiLevelType w:val="hybridMultilevel"/>
+    <w:tmpl w:val="B84CB178"/>
+    <w:lvl w:ilvl="0" w:tplc="0409000F">
+      <w:start w:val="1"/>
+      <w:numFmt w:val="decimal"/>
+      <w:lvlText w:val="%1."/>
+      <w:lvlJc w:val="left"/>
+      <w:pPr>
+        <w:ind w:left="720" w:hanging="360"/>
+      </w:pPr>
+      <w:rPr>
+        <w:rFonts w:hint="default"/>
+      </w:rPr>
+    </w:lvl>
+    <w:lvl w:ilvl="1" w:tplc="04090019" w:tentative="1">
+      <w:start w:val="1"/>
+      <w:numFmt w:val="lowerLetter"/>
+      <w:lvlText w:val="%2."/>
+      <w:lvlJc w:val="left"/>
+      <w:pPr>
+        <w:ind w:left="1440" w:hanging="360"/>
+      </w:pPr>
+    </w:lvl>
+    <w:lvl w:ilvl="2" w:tplc="0409001B" w:tentative="1">
+      <w:start w:val="1"/>
+      <w:numFmt w:val="lowerRoman"/>
+      <w:lvlText w:val="%3."/>
+      <w:lvlJc w:val="right"/>
+      <w:pPr>
+        <w:ind w:left="2160" w:hanging="180"/>
+      </w:pPr>
+    </w:lvl>
+    <w:lvl w:ilvl="3" w:tplc="0409000F" w:tentative="1">
+      <w:start w:val="1"/>
+      <w:numFmt w:val="decimal"/>
+      <w:lvlText w:val="%4."/>
+      <w:lvlJc w:val="left"/>
+      <w:pPr>
+        <w:ind w:left="2880" w:hanging="360"/>
+      </w:pPr>
+    </w:lvl>
+    <w:lvl w:ilvl="4" w:tplc="04090019" w:tentative="1">
+      <w:start w:val="1"/>
+      <w:numFmt w:val="lowerLetter"/>
+      <w:lvlText w:val="%5."/>
+      <w:lvlJc w:val="left"/>
+      <w:pPr>
+        <w:ind w:left="3600" w:hanging="360"/>
+      </w:pPr>
+    </w:lvl>
+    <w:lvl w:ilvl="5" w:tplc="0409001B" w:tentative="1">
+      <w:start w:val="1"/>
+      <w:numFmt w:val="lowerRoman"/>
+      <w:lvlText w:val="%6."/>
+      <w:lvlJc w:val="right"/>
+      <w:pPr>
+        <w:ind w:left="4320" w:hanging="180"/>
+      </w:pPr>
+    </w:lvl>
+    <w:lvl w:ilvl="6" w:tplc="0409000F" w:tentative="1">
+      <w:start w:val="1"/>
+      <w:numFmt w:val="decimal"/>
+      <w:lvlText w:val="%7."/>
+      <w:lvlJc w:val="left"/>
+      <w:pPr>
+        <w:ind w:left="5040" w:hanging="360"/>
+      </w:pPr>
+    </w:lvl>
+    <w:lvl w:ilvl="7" w:tplc="04090019" w:tentative="1">
+      <w:start w:val="1"/>
+      <w:numFmt w:val="lowerLetter"/>
+      <w:lvlText w:val="%8."/>
+      <w:lvlJc w:val="left"/>
+      <w:pPr>
+        <w:ind w:left="5760" w:hanging="360"/>
+      </w:pPr>
+    </w:lvl>
+    <w:lvl w:ilvl="8" w:tplc="0409001B" w:tentative="1">
+      <w:start w:val="1"/>
+      <w:numFmt w:val="lowerRoman"/>
+      <w:lvlText w:val="%9."/>
+      <w:lvlJc w:val="right"/>
+      <w:pPr>
+        <w:ind w:left="6480" w:hanging="180"/>
+      </w:pPr>
+    </w:lvl>
+  </w:abstractNum>
+  <w:abstractNum w:abstractNumId="5" w15:restartNumberingAfterBreak="0">
+    <w:nsid w:val="55794B45"/>
+    <w:multiLevelType w:val="hybridMultilevel"/>
+    <w:tmpl w:val="9B7A2790"/>
+    <w:lvl w:ilvl="0" w:tplc="0409000F">
+      <w:start w:val="1"/>
+      <w:numFmt w:val="decimal"/>
+      <w:lvlText w:val="%1."/>
+      <w:lvlJc w:val="left"/>
+      <w:pPr>
+        <w:ind w:left="720" w:hanging="360"/>
+      </w:pPr>
+      <w:rPr>
+        <w:rFonts w:hint="default"/>
+      </w:rPr>
+    </w:lvl>
+    <w:lvl w:ilvl="1" w:tplc="04090019" w:tentative="1">
+      <w:start w:val="1"/>
+      <w:numFmt w:val="lowerLetter"/>
+      <w:lvlText w:val="%2."/>
+      <w:lvlJc w:val="left"/>
+      <w:pPr>
+        <w:ind w:left="1440" w:hanging="360"/>
+      </w:pPr>
+    </w:lvl>
+    <w:lvl w:ilvl="2" w:tplc="0409001B" w:tentative="1">
+      <w:start w:val="1"/>
+      <w:numFmt w:val="lowerRoman"/>
+      <w:lvlText w:val="%3."/>
+      <w:lvlJc w:val="right"/>
+      <w:pPr>
+        <w:ind w:left="2160" w:hanging="180"/>
+      </w:pPr>
+    </w:lvl>
+    <w:lvl w:ilvl="3" w:tplc="0409000F" w:tentative="1">
+      <w:start w:val="1"/>
+      <w:numFmt w:val="decimal"/>
+      <w:lvlText w:val="%4."/>
+      <w:lvlJc w:val="left"/>
+      <w:pPr>
+        <w:ind w:left="2880" w:hanging="360"/>
+      </w:pPr>
+    </w:lvl>
+    <w:lvl w:ilvl="4" w:tplc="04090019" w:tentative="1">
+      <w:start w:val="1"/>
+      <w:numFmt w:val="lowerLetter"/>
+      <w:lvlText w:val="%5."/>
+      <w:lvlJc w:val="left"/>
+      <w:pPr>
+        <w:ind w:left="3600" w:hanging="360"/>
+      </w:pPr>
+    </w:lvl>
+    <w:lvl w:ilvl="5" w:tplc="0409001B" w:tentative="1">
+      <w:start w:val="1"/>
+      <w:numFmt w:val="lowerRoman"/>
+      <w:lvlText w:val="%6."/>
+      <w:lvlJc w:val="right"/>
+      <w:pPr>
+        <w:ind w:left="4320" w:hanging="180"/>
+      </w:pPr>
+    </w:lvl>
+    <w:lvl w:ilvl="6" w:tplc="0409000F" w:tentative="1">
+      <w:start w:val="1"/>
+      <w:numFmt w:val="decimal"/>
+      <w:lvlText w:val="%7."/>
+      <w:lvlJc w:val="left"/>
+      <w:pPr>
+        <w:ind w:left="5040" w:hanging="360"/>
+      </w:pPr>
+    </w:lvl>
+    <w:lvl w:ilvl="7" w:tplc="04090019" w:tentative="1">
+      <w:start w:val="1"/>
+      <w:numFmt w:val="lowerLetter"/>
+      <w:lvlText w:val="%8."/>
+      <w:lvlJc w:val="left"/>
+      <w:pPr>
+        <w:ind w:left="5760" w:hanging="360"/>
+      </w:pPr>
+    </w:lvl>
+    <w:lvl w:ilvl="8" w:tplc="0409001B" w:tentative="1">
+      <w:start w:val="1"/>
+      <w:numFmt w:val="lowerRoman"/>
+      <w:lvlText w:val="%9."/>
+      <w:lvlJc w:val="right"/>
+      <w:pPr>
+        <w:ind w:left="6480" w:hanging="180"/>
+      </w:pPr>
+    </w:lvl>
+  </w:abstractNum>
+  <w:abstractNum w:abstractNumId="6" w15:restartNumberingAfterBreak="0">
     <w:nsid w:val="569F6864"/>
     <w:multiLevelType w:val="hybridMultilevel"/>
     <w:tmpl w:val="57E099B2"/>
@@ -1886,7 +2624,7 @@
       </w:pPr>
     </w:lvl>
   </w:abstractNum>
-  <w:abstractNum w:abstractNumId="4" w15:restartNumberingAfterBreak="0">
+  <w:abstractNum w:abstractNumId="7" w15:restartNumberingAfterBreak="0">
     <w:nsid w:val="73C47989"/>
     <w:multiLevelType w:val="hybridMultilevel"/>
     <w:tmpl w:val="8A72BE76"/>
@@ -2003,16 +2741,25 @@
     <w:abstractNumId w:val="1"/>
   </w:num>
   <w:num w:numId="2" w16cid:durableId="1898126948">
-    <w:abstractNumId w:val="3"/>
+    <w:abstractNumId w:val="6"/>
   </w:num>
   <w:num w:numId="3" w16cid:durableId="679160352">
     <w:abstractNumId w:val="0"/>
   </w:num>
   <w:num w:numId="4" w16cid:durableId="1488128439">
-    <w:abstractNumId w:val="4"/>
+    <w:abstractNumId w:val="7"/>
   </w:num>
   <w:num w:numId="5" w16cid:durableId="1649091139">
     <w:abstractNumId w:val="2"/>
+  </w:num>
+  <w:num w:numId="6" w16cid:durableId="228880413">
+    <w:abstractNumId w:val="4"/>
+  </w:num>
+  <w:num w:numId="7" w16cid:durableId="119227748">
+    <w:abstractNumId w:val="3"/>
+  </w:num>
+  <w:num w:numId="8" w16cid:durableId="818423795">
+    <w:abstractNumId w:val="5"/>
   </w:num>
 </w:numbering>
 </file>

</xml_diff>

<commit_message>
association mapping, update hibernate.cfg.xml
</commit_message>
<xml_diff>
--- a/Advanced Java.docx
+++ b/Advanced Java.docx
@@ -6,11 +6,19 @@
       <w:pPr>
         <w:ind w:left="0" w:firstLine="0"/>
       </w:pPr>
+      <w:proofErr w:type="spellStart"/>
       <w:r>
         <w:rPr>
           <w:highlight w:val="yellow"/>
         </w:rPr>
-        <w:t>Softwares required</w:t>
+        <w:t>Softwares</w:t>
+      </w:r>
+      <w:proofErr w:type="spellEnd"/>
+      <w:r>
+        <w:rPr>
+          <w:highlight w:val="yellow"/>
+        </w:rPr>
+        <w:t xml:space="preserve"> required</w:t>
       </w:r>
     </w:p>
     <w:p>
@@ -99,7 +107,15 @@
         <w:ind w:left="0" w:firstLine="0"/>
       </w:pPr>
       <w:r>
-        <w:t>Two API’s used to create multithread programs</w:t>
+        <w:t xml:space="preserve">Two </w:t>
+      </w:r>
+      <w:proofErr w:type="gramStart"/>
+      <w:r>
+        <w:t>API’s</w:t>
+      </w:r>
+      <w:proofErr w:type="gramEnd"/>
+      <w:r>
+        <w:t xml:space="preserve"> used to create multithread programs</w:t>
       </w:r>
     </w:p>
     <w:p>
@@ -235,7 +251,15 @@
       </w:r>
       <w:r>
         <w:br/>
-        <w:t xml:space="preserve">  if(counter&gt;0) { … } else {… }</w:t>
+        <w:t xml:space="preserve">  if(counter&gt;0) </w:t>
+      </w:r>
+      <w:proofErr w:type="gramStart"/>
+      <w:r>
+        <w:t>{ …</w:t>
+      </w:r>
+      <w:proofErr w:type="gramEnd"/>
+      <w:r>
+        <w:t xml:space="preserve"> } else {… }</w:t>
       </w:r>
       <w:r>
         <w:br/>
@@ -246,8 +270,13 @@
       <w:pPr>
         <w:ind w:left="0" w:firstLine="0"/>
       </w:pPr>
-      <w:r>
-        <w:t>Thread.sleep(1000): Current thread goes to the sleep state allowing other idle threads to get the CPU time</w:t>
+      <w:proofErr w:type="spellStart"/>
+      <w:r>
+        <w:t>Thread.sleep</w:t>
+      </w:r>
+      <w:proofErr w:type="spellEnd"/>
+      <w:r>
+        <w:t>(1000): Current thread goes to the sleep state allowing other idle threads to get the CPU time</w:t>
       </w:r>
     </w:p>
     <w:p>
@@ -301,7 +330,39 @@
         <w:ind w:left="0" w:firstLine="0"/>
       </w:pPr>
       <w:r>
-        <w:t xml:space="preserve">Though all the threads goes to the sleep state, there will be a delay of ms in between the threads to come out of the sleep state, because once the thread goes to the sleep state, another waiting thread for the CPU time gets the CPU time &amp; goes to the sleep state, there by with few ms all the threads will go to sleep state &amp; come out to the runnable state after 1s delay </w:t>
+        <w:t xml:space="preserve">Though all the threads </w:t>
+      </w:r>
+      <w:proofErr w:type="gramStart"/>
+      <w:r>
+        <w:t>goes</w:t>
+      </w:r>
+      <w:proofErr w:type="gramEnd"/>
+      <w:r>
+        <w:t xml:space="preserve"> to the sleep state, there will be a delay of </w:t>
+      </w:r>
+      <w:proofErr w:type="spellStart"/>
+      <w:r>
+        <w:t>ms</w:t>
+      </w:r>
+      <w:proofErr w:type="spellEnd"/>
+      <w:r>
+        <w:t xml:space="preserve"> in between the threads to come out of the sleep state, because once the thread goes to the sleep state, another waiting thread for the CPU time gets the CPU time &amp; goes to the sleep state, </w:t>
+      </w:r>
+      <w:proofErr w:type="spellStart"/>
+      <w:r>
+        <w:t>there by</w:t>
+      </w:r>
+      <w:proofErr w:type="spellEnd"/>
+      <w:r>
+        <w:t xml:space="preserve"> with few </w:t>
+      </w:r>
+      <w:proofErr w:type="spellStart"/>
+      <w:r>
+        <w:t>ms</w:t>
+      </w:r>
+      <w:proofErr w:type="spellEnd"/>
+      <w:r>
+        <w:t xml:space="preserve"> all the threads will go to sleep state &amp; come out to the runnable state after 1s delay </w:t>
       </w:r>
     </w:p>
     <w:p>
@@ -348,7 +409,15 @@
         <w:t>WAITING: When thread goes to the wait state</w:t>
       </w:r>
       <w:r>
-        <w:t>: wait() you can call to make a thread to go to wait state(), it comes out only when another thread calls notify() method, wait() &amp; notify() are the methods present in the Object class</w:t>
+        <w:t xml:space="preserve">: </w:t>
+      </w:r>
+      <w:proofErr w:type="gramStart"/>
+      <w:r>
+        <w:t>wait(</w:t>
+      </w:r>
+      <w:proofErr w:type="gramEnd"/>
+      <w:r>
+        <w:t>) you can call to make a thread to go to wait state(), it comes out only when another thread calls notify() method, wait() &amp; notify() are the methods present in the Object class</w:t>
       </w:r>
     </w:p>
     <w:p>
@@ -453,7 +522,15 @@
         <w:ind w:left="0" w:firstLine="0"/>
       </w:pPr>
       <w:r>
-        <w:t>Thread t1 = new Thread();</w:t>
+        <w:t xml:space="preserve">Thread t1 = new </w:t>
+      </w:r>
+      <w:proofErr w:type="gramStart"/>
+      <w:r>
+        <w:t>Thread(</w:t>
+      </w:r>
+      <w:proofErr w:type="gramEnd"/>
+      <w:r>
+        <w:t>);</w:t>
       </w:r>
       <w:r>
         <w:br/>
@@ -465,7 +542,31 @@
         <w:ind w:left="0" w:firstLine="0"/>
       </w:pPr>
       <w:r>
-        <w:t>In Java you have Executors &amp; ExecutorService to use the thread pool, Executors allow you to create a thread pool of some threads which will reuse the threads for the next task without destoying, until you call the shutdown()</w:t>
+        <w:t xml:space="preserve">In Java you have Executors &amp; </w:t>
+      </w:r>
+      <w:proofErr w:type="spellStart"/>
+      <w:r>
+        <w:t>ExecutorService</w:t>
+      </w:r>
+      <w:proofErr w:type="spellEnd"/>
+      <w:r>
+        <w:t xml:space="preserve"> to use the thread pool, Executors allow you to create a thread pool of some threads which will reuse the threads for the next task without </w:t>
+      </w:r>
+      <w:proofErr w:type="spellStart"/>
+      <w:r>
+        <w:t>destoying</w:t>
+      </w:r>
+      <w:proofErr w:type="spellEnd"/>
+      <w:r>
+        <w:t xml:space="preserve">, until you call the </w:t>
+      </w:r>
+      <w:proofErr w:type="gramStart"/>
+      <w:r>
+        <w:t>shutdown(</w:t>
+      </w:r>
+      <w:proofErr w:type="gramEnd"/>
+      <w:r>
+        <w:t>)</w:t>
       </w:r>
     </w:p>
     <w:p>
@@ -546,7 +647,16 @@
       </w:r>
       <w:r>
         <w:br/>
-        <w:t>dao.save(obj)</w:t>
+      </w:r>
+      <w:proofErr w:type="spellStart"/>
+      <w:proofErr w:type="gramStart"/>
+      <w:r>
+        <w:t>dao.save</w:t>
+      </w:r>
+      <w:proofErr w:type="spellEnd"/>
+      <w:proofErr w:type="gramEnd"/>
+      <w:r>
+        <w:t>(obj)</w:t>
       </w:r>
     </w:p>
     <w:p>
@@ -577,7 +687,14 @@
       </w:r>
       <w:r>
         <w:br/>
-        <w:t>dao.get(id);</w:t>
+      </w:r>
+      <w:proofErr w:type="spellStart"/>
+      <w:r>
+        <w:t>dao.get</w:t>
+      </w:r>
+      <w:proofErr w:type="spellEnd"/>
+      <w:r>
+        <w:t>(id);</w:t>
       </w:r>
     </w:p>
     <w:p>
@@ -608,7 +725,14 @@
       </w:r>
       <w:r>
         <w:br/>
-        <w:t>dao.get(id)</w:t>
+      </w:r>
+      <w:proofErr w:type="spellStart"/>
+      <w:r>
+        <w:t>dao.get</w:t>
+      </w:r>
+      <w:proofErr w:type="spellEnd"/>
+      <w:r>
+        <w:t>(id)</w:t>
       </w:r>
       <w:r>
         <w:t>;</w:t>
@@ -632,11 +756,27 @@
         <w:ind w:left="0" w:firstLine="0"/>
       </w:pPr>
       <w:r>
-        <w:t xml:space="preserve">interface DBLogics { </w:t>
+        <w:t xml:space="preserve">interface </w:t>
+      </w:r>
+      <w:proofErr w:type="spellStart"/>
+      <w:r>
+        <w:t>DBLogics</w:t>
+      </w:r>
+      <w:proofErr w:type="spellEnd"/>
+      <w:r>
+        <w:t xml:space="preserve"> { </w:t>
       </w:r>
       <w:r>
         <w:br/>
-        <w:t xml:space="preserve">   save(); delete(); get(); update();</w:t>
+        <w:t xml:space="preserve">   </w:t>
+      </w:r>
+      <w:proofErr w:type="gramStart"/>
+      <w:r>
+        <w:t>save(</w:t>
+      </w:r>
+      <w:proofErr w:type="gramEnd"/>
+      <w:r>
+        <w:t>); delete(); get(); update();</w:t>
       </w:r>
       <w:r>
         <w:br/>
@@ -644,11 +784,35 @@
       </w:r>
       <w:r>
         <w:br/>
-        <w:t>class DAO1 implements DBLogics { …. }</w:t>
+        <w:t xml:space="preserve">class DAO1 implements </w:t>
+      </w:r>
+      <w:proofErr w:type="spellStart"/>
+      <w:r>
+        <w:t>DBLogics</w:t>
+      </w:r>
+      <w:proofErr w:type="spellEnd"/>
+      <w:r>
+        <w:t xml:space="preserve"> { …. }</w:t>
       </w:r>
       <w:r>
         <w:br/>
-        <w:t>class DAO2 implements DBLogics { …. }</w:t>
+        <w:t xml:space="preserve">class DAO2 implements </w:t>
+      </w:r>
+      <w:proofErr w:type="spellStart"/>
+      <w:r>
+        <w:t>DBLogics</w:t>
+      </w:r>
+      <w:proofErr w:type="spellEnd"/>
+      <w:r>
+        <w:t xml:space="preserve"> </w:t>
+      </w:r>
+      <w:proofErr w:type="gramStart"/>
+      <w:r>
+        <w:t>{ …</w:t>
+      </w:r>
+      <w:proofErr w:type="gramEnd"/>
+      <w:r>
+        <w:t>. }</w:t>
       </w:r>
     </w:p>
     <w:p>
@@ -671,12 +835,40 @@
       <w:pPr>
         <w:ind w:left="0" w:firstLine="0"/>
       </w:pPr>
-      <w:r>
-        <w:t>DBLogics dao = new DAO1();// still this is tightly coupled</w:t>
+      <w:proofErr w:type="spellStart"/>
+      <w:r>
+        <w:t>DBLogics</w:t>
+      </w:r>
+      <w:proofErr w:type="spellEnd"/>
+      <w:r>
+        <w:t xml:space="preserve"> dao = new DAO1</w:t>
+      </w:r>
+      <w:proofErr w:type="gramStart"/>
+      <w:r>
+        <w:t>();/</w:t>
+      </w:r>
+      <w:proofErr w:type="gramEnd"/>
+      <w:r>
+        <w:t>/ still this is tightly coupled</w:t>
       </w:r>
       <w:r>
         <w:br/>
-        <w:t>DBLogics dao = FactoryPattern.getDao(); // loosely coupled</w:t>
+      </w:r>
+      <w:proofErr w:type="spellStart"/>
+      <w:r>
+        <w:t>DBLogics</w:t>
+      </w:r>
+      <w:proofErr w:type="spellEnd"/>
+      <w:r>
+        <w:t xml:space="preserve"> dao = </w:t>
+      </w:r>
+      <w:proofErr w:type="spellStart"/>
+      <w:r>
+        <w:t>FactoryPattern.getDao</w:t>
+      </w:r>
+      <w:proofErr w:type="spellEnd"/>
+      <w:r>
+        <w:t>(); // loosely coupled</w:t>
       </w:r>
       <w:r>
         <w:br/>
@@ -693,7 +885,28 @@
         <w:ind w:left="0" w:firstLine="0"/>
       </w:pPr>
       <w:r>
-        <w:t xml:space="preserve">static DBLogics getDao() { </w:t>
+        <w:t xml:space="preserve">static </w:t>
+      </w:r>
+      <w:proofErr w:type="spellStart"/>
+      <w:r>
+        <w:t>DBLogics</w:t>
+      </w:r>
+      <w:proofErr w:type="spellEnd"/>
+      <w:r>
+        <w:t xml:space="preserve"> </w:t>
+      </w:r>
+      <w:proofErr w:type="spellStart"/>
+      <w:proofErr w:type="gramStart"/>
+      <w:r>
+        <w:t>getDao</w:t>
+      </w:r>
+      <w:proofErr w:type="spellEnd"/>
+      <w:r>
+        <w:t>(</w:t>
+      </w:r>
+      <w:proofErr w:type="gramEnd"/>
+      <w:r>
+        <w:t xml:space="preserve">) { </w:t>
       </w:r>
       <w:r>
         <w:br/>
@@ -747,24 +960,50 @@
       <w:pPr>
         <w:ind w:left="0" w:firstLine="0"/>
       </w:pPr>
-      <w:r>
-        <w:t>ResponseEntity.body(“some content”): Only content will be sent to the client</w:t>
-      </w:r>
-    </w:p>
-    <w:p>
-      <w:pPr>
-        <w:ind w:left="0" w:firstLine="0"/>
-      </w:pPr>
-      <w:r>
-        <w:t>ResponseEntity.status(200).body(“some content”): content &amp; status both will be sent to the client</w:t>
-      </w:r>
-    </w:p>
-    <w:p>
-      <w:pPr>
-        <w:ind w:left="0" w:firstLine="0"/>
-      </w:pPr>
-      <w:r>
-        <w:t>ResponseEntity.cookie(…).status(200).body(“some content”)</w:t>
+      <w:proofErr w:type="spellStart"/>
+      <w:r>
+        <w:t>ResponseEntity.body</w:t>
+      </w:r>
+      <w:proofErr w:type="spellEnd"/>
+      <w:r>
+        <w:t>(“some content”): Only content will be sent to the client</w:t>
+      </w:r>
+    </w:p>
+    <w:p>
+      <w:pPr>
+        <w:ind w:left="0" w:firstLine="0"/>
+      </w:pPr>
+      <w:r>
+        <w:t>ResponseEntity.status(200</w:t>
+      </w:r>
+      <w:proofErr w:type="gramStart"/>
+      <w:r>
+        <w:t>).body</w:t>
+      </w:r>
+      <w:proofErr w:type="gramEnd"/>
+      <w:r>
+        <w:t>(“some content”): content &amp; status both will be sent to the client</w:t>
+      </w:r>
+    </w:p>
+    <w:p>
+      <w:pPr>
+        <w:ind w:left="0" w:firstLine="0"/>
+      </w:pPr>
+      <w:proofErr w:type="spellStart"/>
+      <w:r>
+        <w:t>ResponseEntity.cookie</w:t>
+      </w:r>
+      <w:proofErr w:type="spellEnd"/>
+      <w:r>
+        <w:t>(…</w:t>
+      </w:r>
+      <w:proofErr w:type="gramStart"/>
+      <w:r>
+        <w:t>).status</w:t>
+      </w:r>
+      <w:proofErr w:type="gramEnd"/>
+      <w:r>
+        <w:t>(200).body(“some content”)</w:t>
       </w:r>
       <w:r>
         <w:t>.</w:t>
@@ -786,23 +1025,44 @@
         <w:ind w:left="0" w:firstLine="0"/>
       </w:pPr>
       <w:r>
-        <w:t>To define one to many relationship between objects, when one object changes its state, all dependent objects(observers) get automatically notified and updated.</w:t>
-      </w:r>
-    </w:p>
-    <w:p>
-      <w:pPr>
-        <w:ind w:left="0" w:firstLine="0"/>
-      </w:pPr>
-      <w:r>
-        <w:t>object(publish a message) &amp; multiple objects(subscribers) are connected to the publisher, then once the publisher publishes a message all the subscribers receive that message.</w:t>
-      </w:r>
-    </w:p>
-    <w:p>
-      <w:pPr>
-        <w:ind w:left="0" w:firstLine="0"/>
-      </w:pPr>
-      <w:r>
-        <w:t>Ex: Youtube channel -&gt; a new video is updated then all the subscribers are notified</w:t>
+        <w:t xml:space="preserve">To define one to many </w:t>
+      </w:r>
+      <w:proofErr w:type="gramStart"/>
+      <w:r>
+        <w:t>relationship</w:t>
+      </w:r>
+      <w:proofErr w:type="gramEnd"/>
+      <w:r>
+        <w:t xml:space="preserve"> between objects, when one object changes its state, all dependent objects(observers) get automatically notified and updated.</w:t>
+      </w:r>
+    </w:p>
+    <w:p>
+      <w:pPr>
+        <w:ind w:left="0" w:firstLine="0"/>
+      </w:pPr>
+      <w:proofErr w:type="gramStart"/>
+      <w:r>
+        <w:t>object(</w:t>
+      </w:r>
+      <w:proofErr w:type="gramEnd"/>
+      <w:r>
+        <w:t>publish a message) &amp; multiple objects(subscribers) are connected to the publisher, then once the publisher publishes a message all the subscribers receive that message.</w:t>
+      </w:r>
+    </w:p>
+    <w:p>
+      <w:pPr>
+        <w:ind w:left="0" w:firstLine="0"/>
+      </w:pPr>
+      <w:r>
+        <w:t xml:space="preserve">Ex: </w:t>
+      </w:r>
+      <w:proofErr w:type="spellStart"/>
+      <w:r>
+        <w:t>Youtube</w:t>
+      </w:r>
+      <w:proofErr w:type="spellEnd"/>
+      <w:r>
+        <w:t xml:space="preserve"> channel -&gt; a new video is updated then all the subscribers are notified</w:t>
       </w:r>
     </w:p>
     <w:p>
@@ -868,7 +1128,36 @@
       </w:pPr>
       <w:r>
         <w:lastRenderedPageBreak/>
-        <w:t xml:space="preserve">Modify existing DBLogics &amp; DAO program so that the factory pattern returns only one object when you call getDao() method multiple times, create a constructor and print the statement in the constructor when the object is created, so that when getDao() is invoked multiple times you </w:t>
+        <w:t xml:space="preserve">Modify existing </w:t>
+      </w:r>
+      <w:proofErr w:type="spellStart"/>
+      <w:r>
+        <w:t>DBLogics</w:t>
+      </w:r>
+      <w:proofErr w:type="spellEnd"/>
+      <w:r>
+        <w:t xml:space="preserve"> &amp; DAO program so that the factory pattern returns only one object when you call </w:t>
+      </w:r>
+      <w:proofErr w:type="spellStart"/>
+      <w:proofErr w:type="gramStart"/>
+      <w:r>
+        <w:t>getDao</w:t>
+      </w:r>
+      <w:proofErr w:type="spellEnd"/>
+      <w:r>
+        <w:t>(</w:t>
+      </w:r>
+      <w:proofErr w:type="gramEnd"/>
+      <w:r>
+        <w:t xml:space="preserve">) method multiple times, create a constructor and print the statement in the constructor when the object is created, so that when </w:t>
+      </w:r>
+      <w:proofErr w:type="spellStart"/>
+      <w:r>
+        <w:t>getDao</w:t>
+      </w:r>
+      <w:proofErr w:type="spellEnd"/>
+      <w:r>
+        <w:t xml:space="preserve">() is invoked multiple times you </w:t>
       </w:r>
       <w:r>
         <w:rPr>
@@ -964,9 +1253,11 @@
           <w:numId w:val="4"/>
         </w:numPr>
       </w:pPr>
+      <w:proofErr w:type="spellStart"/>
       <w:r>
         <w:t>JShell</w:t>
       </w:r>
+      <w:proofErr w:type="spellEnd"/>
     </w:p>
     <w:p>
       <w:pPr>
@@ -989,7 +1280,15 @@
         </w:numPr>
       </w:pPr>
       <w:r>
-        <w:t>New HttpClients to work with Http2 protocol</w:t>
+        <w:t xml:space="preserve">New </w:t>
+      </w:r>
+      <w:proofErr w:type="spellStart"/>
+      <w:r>
+        <w:t>HttpClients</w:t>
+      </w:r>
+      <w:proofErr w:type="spellEnd"/>
+      <w:r>
+        <w:t xml:space="preserve"> to work with Http2 protocol</w:t>
       </w:r>
     </w:p>
     <w:p>
@@ -1101,15 +1400,31 @@
       </w:r>
       <w:r>
         <w:br/>
-        <w:t>A complex type Dish needs to processed like you want to have list of Dish that are veg type and having 4 star rating ranging in ascending order price</w:t>
-      </w:r>
-    </w:p>
-    <w:p>
-      <w:pPr>
-        <w:ind w:left="0" w:firstLine="0"/>
-      </w:pPr>
-      <w:r>
-        <w:t>List&lt;Dish&gt; list = new ArrayList&lt;&gt;();</w:t>
+        <w:t xml:space="preserve">A complex type Dish needs to processed like you want to have list of Dish that are veg type and having </w:t>
+      </w:r>
+      <w:proofErr w:type="gramStart"/>
+      <w:r>
+        <w:t>4 star</w:t>
+      </w:r>
+      <w:proofErr w:type="gramEnd"/>
+      <w:r>
+        <w:t xml:space="preserve"> rating ranging in ascending order price</w:t>
+      </w:r>
+    </w:p>
+    <w:p>
+      <w:pPr>
+        <w:ind w:left="0" w:firstLine="0"/>
+      </w:pPr>
+      <w:r>
+        <w:t>List&lt;Dish&gt; list = new ArrayList&lt;</w:t>
+      </w:r>
+      <w:proofErr w:type="gramStart"/>
+      <w:r>
+        <w:t>&gt;(</w:t>
+      </w:r>
+      <w:proofErr w:type="gramEnd"/>
+      <w:r>
+        <w:t>);</w:t>
       </w:r>
       <w:r>
         <w:br/>
@@ -1121,19 +1436,56 @@
         <w:ind w:left="0" w:firstLine="0"/>
       </w:pPr>
       <w:r>
-        <w:t>List&lt;Dish&gt; vegDish = new ArrayList&lt;&gt;();</w:t>
+        <w:t xml:space="preserve">List&lt;Dish&gt; </w:t>
+      </w:r>
+      <w:proofErr w:type="spellStart"/>
+      <w:r>
+        <w:t>vegDish</w:t>
+      </w:r>
+      <w:proofErr w:type="spellEnd"/>
+      <w:r>
+        <w:t xml:space="preserve"> = new ArrayList&lt;</w:t>
+      </w:r>
+      <w:proofErr w:type="gramStart"/>
+      <w:r>
+        <w:t>&gt;(</w:t>
+      </w:r>
+      <w:proofErr w:type="gramEnd"/>
+      <w:r>
+        <w:t>);</w:t>
       </w:r>
       <w:r>
         <w:br/>
-        <w:t>iterate the list and write a if condition to filter veg and add into vegDish</w:t>
-      </w:r>
-    </w:p>
-    <w:p>
-      <w:pPr>
-        <w:ind w:left="0" w:firstLine="0"/>
-      </w:pPr>
-      <w:r>
-        <w:t xml:space="preserve">you will also write if condition with 4 star rating </w:t>
+        <w:t xml:space="preserve">iterate the list and write </w:t>
+      </w:r>
+      <w:proofErr w:type="spellStart"/>
+      <w:r>
+        <w:t>a</w:t>
+      </w:r>
+      <w:proofErr w:type="spellEnd"/>
+      <w:r>
+        <w:t xml:space="preserve"> if condition to filter veg and add into </w:t>
+      </w:r>
+      <w:proofErr w:type="spellStart"/>
+      <w:r>
+        <w:t>vegDish</w:t>
+      </w:r>
+      <w:proofErr w:type="spellEnd"/>
+    </w:p>
+    <w:p>
+      <w:pPr>
+        <w:ind w:left="0" w:firstLine="0"/>
+      </w:pPr>
+      <w:r>
+        <w:t xml:space="preserve">you will also write if condition with </w:t>
+      </w:r>
+      <w:proofErr w:type="gramStart"/>
+      <w:r>
+        <w:t>4 star</w:t>
+      </w:r>
+      <w:proofErr w:type="gramEnd"/>
+      <w:r>
+        <w:t xml:space="preserve"> rating </w:t>
       </w:r>
     </w:p>
     <w:p>
@@ -1149,15 +1501,28 @@
         <w:ind w:left="0" w:firstLine="0"/>
       </w:pPr>
       <w:r>
-        <w:t>Streams will simplify these operations that can be done in a single line, because most of the methods are self iterative and there are lot of inbuilt methods to perform various operations like sorting, filtering, mapping, collecting.</w:t>
-      </w:r>
-    </w:p>
-    <w:p>
-      <w:pPr>
-        <w:ind w:left="0" w:firstLine="0"/>
-      </w:pPr>
-      <w:r>
-        <w:t xml:space="preserve">for(…) { </w:t>
+        <w:t xml:space="preserve">Streams will simplify these operations that can be done in a single line, because most of the methods are </w:t>
+      </w:r>
+      <w:proofErr w:type="spellStart"/>
+      <w:r>
+        <w:t>self iterative</w:t>
+      </w:r>
+      <w:proofErr w:type="spellEnd"/>
+      <w:r>
+        <w:t xml:space="preserve"> and there are lot of inbuilt methods to perform various operations like sorting, filtering, mapping, collecting.</w:t>
+      </w:r>
+    </w:p>
+    <w:p>
+      <w:pPr>
+        <w:ind w:left="0" w:firstLine="0"/>
+      </w:pPr>
+      <w:proofErr w:type="gramStart"/>
+      <w:r>
+        <w:t>for(</w:t>
+      </w:r>
+      <w:proofErr w:type="gramEnd"/>
+      <w:r>
+        <w:t xml:space="preserve">…) { </w:t>
       </w:r>
       <w:r>
         <w:br/>
@@ -1242,7 +1607,15 @@
         <w:ind w:left="0" w:firstLine="0"/>
       </w:pPr>
       <w:r>
-        <w:t>To create Servlet you must implement one of the inbuilt interface called Servlet interface that is provided by Java</w:t>
+        <w:t xml:space="preserve">To create </w:t>
+      </w:r>
+      <w:proofErr w:type="gramStart"/>
+      <w:r>
+        <w:t>Servlet</w:t>
+      </w:r>
+      <w:proofErr w:type="gramEnd"/>
+      <w:r>
+        <w:t xml:space="preserve"> you must implement one of the inbuilt interface called Servlet interface that is provided by Java</w:t>
       </w:r>
       <w:r>
         <w:t>, this interface has 5 methods</w:t>
@@ -1256,6 +1629,7 @@
           <w:numId w:val="7"/>
         </w:numPr>
       </w:pPr>
+      <w:proofErr w:type="gramStart"/>
       <w:r>
         <w:rPr>
           <w:color w:val="FF0000"/>
@@ -1266,7 +1640,14 @@
         <w:rPr>
           <w:color w:val="FF0000"/>
         </w:rPr>
-        <w:t xml:space="preserve">(): </w:t>
+        <w:t>(</w:t>
+      </w:r>
+      <w:proofErr w:type="gramEnd"/>
+      <w:r>
+        <w:rPr>
+          <w:color w:val="FF0000"/>
+        </w:rPr>
+        <w:t xml:space="preserve">): </w:t>
       </w:r>
       <w:r>
         <w:t>It is executed when servlet object is created</w:t>
@@ -1280,6 +1661,7 @@
           <w:numId w:val="7"/>
         </w:numPr>
       </w:pPr>
+      <w:proofErr w:type="gramStart"/>
       <w:r>
         <w:rPr>
           <w:color w:val="FF0000"/>
@@ -1290,7 +1672,14 @@
         <w:rPr>
           <w:color w:val="FF0000"/>
         </w:rPr>
-        <w:t xml:space="preserve">(): </w:t>
+        <w:t>(</w:t>
+      </w:r>
+      <w:proofErr w:type="gramEnd"/>
+      <w:r>
+        <w:rPr>
+          <w:color w:val="FF0000"/>
+        </w:rPr>
+        <w:t xml:space="preserve">): </w:t>
       </w:r>
       <w:r>
         <w:t>It is executed whenever user sends the request</w:t>
@@ -1310,6 +1699,7 @@
           <w:numId w:val="7"/>
         </w:numPr>
       </w:pPr>
+      <w:proofErr w:type="gramStart"/>
       <w:r>
         <w:rPr>
           <w:color w:val="FF0000"/>
@@ -1320,10 +1710,25 @@
         <w:rPr>
           <w:color w:val="FF0000"/>
         </w:rPr>
-        <w:t xml:space="preserve">(): </w:t>
-      </w:r>
-      <w:r>
-        <w:t>It is executed when servlet object is removed from the server memory, you can have clean up operations in it</w:t>
+        <w:t>(</w:t>
+      </w:r>
+      <w:proofErr w:type="gramEnd"/>
+      <w:r>
+        <w:rPr>
+          <w:color w:val="FF0000"/>
+        </w:rPr>
+        <w:t xml:space="preserve">): </w:t>
+      </w:r>
+      <w:r>
+        <w:t xml:space="preserve">It is executed when servlet object is removed from the server memory, you can have </w:t>
+      </w:r>
+      <w:proofErr w:type="spellStart"/>
+      <w:r>
+        <w:t>clean up</w:t>
+      </w:r>
+      <w:proofErr w:type="spellEnd"/>
+      <w:r>
+        <w:t xml:space="preserve"> operations in it</w:t>
       </w:r>
     </w:p>
     <w:p>
@@ -1334,11 +1739,16 @@
           <w:numId w:val="7"/>
         </w:numPr>
       </w:pPr>
+      <w:proofErr w:type="gramStart"/>
       <w:r>
         <w:t>getServletConfig</w:t>
       </w:r>
       <w:r>
-        <w:t>(): It gives servlet configurations done in a configuration file</w:t>
+        <w:t>(</w:t>
+      </w:r>
+      <w:proofErr w:type="gramEnd"/>
+      <w:r>
+        <w:t>): It gives servlet configurations done in a configuration file</w:t>
       </w:r>
     </w:p>
     <w:p>
@@ -1349,30 +1759,56 @@
           <w:numId w:val="7"/>
         </w:numPr>
       </w:pPr>
+      <w:proofErr w:type="gramStart"/>
       <w:r>
         <w:t>getServletInfo</w:t>
       </w:r>
       <w:r>
-        <w:t>(): It gives servlet description</w:t>
-      </w:r>
-    </w:p>
-    <w:p>
-      <w:pPr>
-        <w:ind w:left="0" w:firstLine="0"/>
-      </w:pPr>
-      <w:r>
-        <w:t>Life cycle methods: These are executed automatically by the server at the time of object creation, request processing &amp; deletion, init(), service() &amp; destroy() are the 3 life cycle methods in Servlet.</w:t>
-      </w:r>
-    </w:p>
-    <w:p>
-      <w:pPr>
-        <w:ind w:left="0" w:firstLine="0"/>
-      </w:pPr>
-      <w:r>
-        <w:t>Java provided another servlet to reduce the load on the developers by implementing Servlet interface methods except service method, that servlet is called GenericServlet</w:t>
-      </w:r>
-      <w:r>
-        <w:t xml:space="preserve">, as a developer you need to extend GenericServlet &amp; provide logics in service method </w:t>
+        <w:t>(</w:t>
+      </w:r>
+      <w:proofErr w:type="gramEnd"/>
+      <w:r>
+        <w:t>): It gives servlet description</w:t>
+      </w:r>
+    </w:p>
+    <w:p>
+      <w:pPr>
+        <w:ind w:left="0" w:firstLine="0"/>
+      </w:pPr>
+      <w:r>
+        <w:t xml:space="preserve">Life cycle methods: These are executed automatically by the server at the time of object creation, request processing &amp; deletion, </w:t>
+      </w:r>
+      <w:proofErr w:type="gramStart"/>
+      <w:r>
+        <w:t>init(</w:t>
+      </w:r>
+      <w:proofErr w:type="gramEnd"/>
+      <w:r>
+        <w:t>), service() &amp; destroy() are the 3 life cycle methods in Servlet.</w:t>
+      </w:r>
+    </w:p>
+    <w:p>
+      <w:pPr>
+        <w:ind w:left="0" w:firstLine="0"/>
+      </w:pPr>
+      <w:r>
+        <w:t xml:space="preserve">Java provided another servlet to reduce the load on the developers by implementing Servlet interface methods except service method, that servlet is called </w:t>
+      </w:r>
+      <w:proofErr w:type="spellStart"/>
+      <w:r>
+        <w:t>GenericServlet</w:t>
+      </w:r>
+      <w:proofErr w:type="spellEnd"/>
+      <w:r>
+        <w:t xml:space="preserve">, as a developer you need to extend </w:t>
+      </w:r>
+      <w:proofErr w:type="spellStart"/>
+      <w:r>
+        <w:t>GenericServlet</w:t>
+      </w:r>
+      <w:proofErr w:type="spellEnd"/>
+      <w:r>
+        <w:t xml:space="preserve"> &amp; provide logics in service method </w:t>
       </w:r>
     </w:p>
     <w:p>
@@ -1427,8 +1863,74 @@
         <w:ind w:left="0" w:firstLine="0"/>
       </w:pPr>
       <w:r>
-        <w:t>Java has provided HttpServlet that extends GenericServlet, HttpServlet handles http protocol in the service method and provides empty methods like doGet(), doPost(), doPut(), doDelete() which you can override in your class by extending HttpServlet</w:t>
-      </w:r>
+        <w:t xml:space="preserve">Java has provided </w:t>
+      </w:r>
+      <w:proofErr w:type="spellStart"/>
+      <w:r>
+        <w:t>HttpServlet</w:t>
+      </w:r>
+      <w:proofErr w:type="spellEnd"/>
+      <w:r>
+        <w:t xml:space="preserve"> that extends </w:t>
+      </w:r>
+      <w:proofErr w:type="spellStart"/>
+      <w:r>
+        <w:t>GenericServlet</w:t>
+      </w:r>
+      <w:proofErr w:type="spellEnd"/>
+      <w:r>
+        <w:t xml:space="preserve">, </w:t>
+      </w:r>
+      <w:proofErr w:type="spellStart"/>
+      <w:r>
+        <w:t>HttpServlet</w:t>
+      </w:r>
+      <w:proofErr w:type="spellEnd"/>
+      <w:r>
+        <w:t xml:space="preserve"> handles http protocol in the service method and provides empty methods like </w:t>
+      </w:r>
+      <w:proofErr w:type="spellStart"/>
+      <w:proofErr w:type="gramStart"/>
+      <w:r>
+        <w:t>doGet</w:t>
+      </w:r>
+      <w:proofErr w:type="spellEnd"/>
+      <w:r>
+        <w:t>(</w:t>
+      </w:r>
+      <w:proofErr w:type="gramEnd"/>
+      <w:r>
+        <w:t xml:space="preserve">), </w:t>
+      </w:r>
+      <w:proofErr w:type="spellStart"/>
+      <w:r>
+        <w:t>doPost</w:t>
+      </w:r>
+      <w:proofErr w:type="spellEnd"/>
+      <w:r>
+        <w:t xml:space="preserve">(), </w:t>
+      </w:r>
+      <w:proofErr w:type="spellStart"/>
+      <w:r>
+        <w:t>doPut</w:t>
+      </w:r>
+      <w:proofErr w:type="spellEnd"/>
+      <w:r>
+        <w:t xml:space="preserve">(), </w:t>
+      </w:r>
+      <w:proofErr w:type="spellStart"/>
+      <w:r>
+        <w:t>doDelete</w:t>
+      </w:r>
+      <w:proofErr w:type="spellEnd"/>
+      <w:r>
+        <w:t xml:space="preserve">() which you can override in your class by extending </w:t>
+      </w:r>
+      <w:proofErr w:type="spellStart"/>
+      <w:r>
+        <w:t>HttpServlet</w:t>
+      </w:r>
+      <w:proofErr w:type="spellEnd"/>
     </w:p>
     <w:p>
       <w:pPr>
@@ -1505,8 +2007,15 @@
       <w:pPr>
         <w:ind w:left="0" w:firstLine="0"/>
       </w:pPr>
-      <w:r>
-        <w:t>out.println(“&lt;h2&gt;Name = “+name+”&lt;/h2&gt;”);</w:t>
+      <w:proofErr w:type="spellStart"/>
+      <w:proofErr w:type="gramStart"/>
+      <w:r>
+        <w:t>out.println</w:t>
+      </w:r>
+      <w:proofErr w:type="spellEnd"/>
+      <w:proofErr w:type="gramEnd"/>
+      <w:r>
+        <w:t>(“&lt;h2&gt;Name = “+name+”&lt;/h2&gt;”);</w:t>
       </w:r>
     </w:p>
     <w:p>
@@ -1549,7 +2058,23 @@
         <w:ind w:left="0" w:firstLine="0"/>
       </w:pPr>
       <w:r>
-        <w:t>It is a ORM framework, which maps the Java object to the database table, it takes care of lot of internal operations like converting java type to sql type or generating sql queries, creating connection pool</w:t>
+        <w:t xml:space="preserve">It is a ORM framework, which maps the Java object to the database table, it takes care of lot of internal operations like converting java type to </w:t>
+      </w:r>
+      <w:proofErr w:type="spellStart"/>
+      <w:r>
+        <w:t>sql</w:t>
+      </w:r>
+      <w:proofErr w:type="spellEnd"/>
+      <w:r>
+        <w:t xml:space="preserve"> type or generating </w:t>
+      </w:r>
+      <w:proofErr w:type="spellStart"/>
+      <w:r>
+        <w:t>sql</w:t>
+      </w:r>
+      <w:proofErr w:type="spellEnd"/>
+      <w:r>
+        <w:t xml:space="preserve"> queries, creating connection pool</w:t>
       </w:r>
       <w:r>
         <w:t>, it does all these with the help inbuilt classes &amp; interfaces</w:t>
@@ -1562,6 +2087,7 @@
       <w:r>
         <w:t xml:space="preserve">Hibernate uses a configuration file called </w:t>
       </w:r>
+      <w:proofErr w:type="gramStart"/>
       <w:r>
         <w:rPr>
           <w:color w:val="FF0000"/>
@@ -1569,7 +2095,19 @@
         <w:t>hibernate.cfg.xml</w:t>
       </w:r>
       <w:r>
-        <w:t>(you can have different name, but this is the default name), it will have database informations like url, username, password &amp; driver class</w:t>
+        <w:t>(</w:t>
+      </w:r>
+      <w:proofErr w:type="gramEnd"/>
+      <w:r>
+        <w:t xml:space="preserve">you can have different name, but this is the default name), it will have database </w:t>
+      </w:r>
+      <w:proofErr w:type="spellStart"/>
+      <w:r>
+        <w:t>informations</w:t>
+      </w:r>
+      <w:proofErr w:type="spellEnd"/>
+      <w:r>
+        <w:t xml:space="preserve"> like url, username, password &amp; driver class</w:t>
       </w:r>
       <w:r>
         <w:t>.</w:t>
@@ -1580,7 +2118,15 @@
         <w:ind w:left="0" w:firstLine="0"/>
       </w:pPr>
       <w:r>
-        <w:t xml:space="preserve">hibernate.cfg.xml file must be present in your classpath, if its maven &amp; java project you must keep in </w:t>
+        <w:t xml:space="preserve">hibernate.cfg.xml file must be present in your </w:t>
+      </w:r>
+      <w:proofErr w:type="spellStart"/>
+      <w:r>
+        <w:t>classpath</w:t>
+      </w:r>
+      <w:proofErr w:type="spellEnd"/>
+      <w:r>
+        <w:t xml:space="preserve">, if its maven &amp; java project you must keep in </w:t>
       </w:r>
       <w:r>
         <w:rPr>
@@ -1612,7 +2158,15 @@
         <w:t>Note:</w:t>
       </w:r>
       <w:r>
-        <w:t xml:space="preserve"> hibernate.cfg.xml is a one time configuration for the database</w:t>
+        <w:t xml:space="preserve"> hibernate.cfg.xml is a </w:t>
+      </w:r>
+      <w:proofErr w:type="gramStart"/>
+      <w:r>
+        <w:t>one time</w:t>
+      </w:r>
+      <w:proofErr w:type="gramEnd"/>
+      <w:r>
+        <w:t xml:space="preserve"> configuration for the database</w:t>
       </w:r>
     </w:p>
     <w:p>
@@ -1623,8 +2177,16 @@
         <w:rPr>
           <w:highlight w:val="yellow"/>
         </w:rPr>
-        <w:t>Hibernate uses entity class that will have the table informations</w:t>
-      </w:r>
+        <w:t xml:space="preserve">Hibernate uses entity class that will have the table </w:t>
+      </w:r>
+      <w:proofErr w:type="spellStart"/>
+      <w:r>
+        <w:rPr>
+          <w:highlight w:val="yellow"/>
+        </w:rPr>
+        <w:t>informations</w:t>
+      </w:r>
+      <w:proofErr w:type="spellEnd"/>
     </w:p>
     <w:p>
       <w:pPr>
@@ -1681,7 +2243,15 @@
       </w:pPr>
       <w:r>
         <w:lastRenderedPageBreak/>
-        <w:t>hibernate-core dependency : it has hibernate api’s</w:t>
+        <w:t xml:space="preserve">hibernate-core </w:t>
+      </w:r>
+      <w:proofErr w:type="gramStart"/>
+      <w:r>
+        <w:t>dependency :</w:t>
+      </w:r>
+      <w:proofErr w:type="gramEnd"/>
+      <w:r>
+        <w:t xml:space="preserve"> it has hibernate api’s</w:t>
       </w:r>
     </w:p>
     <w:p>
@@ -1728,8 +2298,13 @@
           <w:numId w:val="9"/>
         </w:numPr>
       </w:pPr>
-      <w:r>
-        <w:t>DBLogics or Client program to perform CRUD operations</w:t>
+      <w:proofErr w:type="spellStart"/>
+      <w:r>
+        <w:t>DBLogics</w:t>
+      </w:r>
+      <w:proofErr w:type="spellEnd"/>
+      <w:r>
+        <w:t xml:space="preserve"> or Client program to perform CRUD operations</w:t>
       </w:r>
     </w:p>
     <w:p>
@@ -1764,7 +2339,15 @@
         </w:numPr>
       </w:pPr>
       <w:r>
-        <w:t>Java project -&gt; Maven project -&gt; pom.xml - add dependencies (hibernate, mysql|postgres)</w:t>
+        <w:t xml:space="preserve">Java project -&gt; Maven project -&gt; pom.xml - add dependencies (hibernate, </w:t>
+      </w:r>
+      <w:proofErr w:type="spellStart"/>
+      <w:r>
+        <w:t>mysql|postgres</w:t>
+      </w:r>
+      <w:proofErr w:type="spellEnd"/>
+      <w:r>
+        <w:t>)</w:t>
       </w:r>
     </w:p>
     <w:p>
@@ -2033,7 +2616,15 @@
         <w:ind w:left="0" w:firstLine="0"/>
       </w:pPr>
       <w:r>
-        <w:t>These are list of API’s you use</w:t>
+        <w:t xml:space="preserve">These are list of </w:t>
+      </w:r>
+      <w:proofErr w:type="gramStart"/>
+      <w:r>
+        <w:t>API’s</w:t>
+      </w:r>
+      <w:proofErr w:type="gramEnd"/>
+      <w:r>
+        <w:t xml:space="preserve"> you use</w:t>
       </w:r>
     </w:p>
     <w:p>
@@ -2081,7 +2672,15 @@
         </w:numPr>
       </w:pPr>
       <w:r>
-        <w:t>Transaction: created from the Session to perform insert, update &amp; delete operation, only on commit() the data will be saved you can also use rollback() to undo the changes</w:t>
+        <w:t xml:space="preserve">Transaction: created from the Session to perform insert, update &amp; delete operation, only on </w:t>
+      </w:r>
+      <w:proofErr w:type="gramStart"/>
+      <w:r>
+        <w:t>commit(</w:t>
+      </w:r>
+      <w:proofErr w:type="gramEnd"/>
+      <w:r>
+        <w:t>) the data will be saved you can also use rollback() to undo the changes</w:t>
       </w:r>
     </w:p>
     <w:p>
@@ -2129,7 +2728,33 @@
         <w:t>HQL:</w:t>
       </w:r>
       <w:r>
-        <w:t xml:space="preserve"> select u.name, u.phone, u.userId, u.email from </w:t>
+        <w:t xml:space="preserve"> select u.name, </w:t>
+      </w:r>
+      <w:proofErr w:type="spellStart"/>
+      <w:proofErr w:type="gramStart"/>
+      <w:r>
+        <w:t>u.phone</w:t>
+      </w:r>
+      <w:proofErr w:type="spellEnd"/>
+      <w:proofErr w:type="gramEnd"/>
+      <w:r>
+        <w:t xml:space="preserve">, </w:t>
+      </w:r>
+      <w:proofErr w:type="spellStart"/>
+      <w:r>
+        <w:t>u.userId</w:t>
+      </w:r>
+      <w:proofErr w:type="spellEnd"/>
+      <w:r>
+        <w:t xml:space="preserve">, </w:t>
+      </w:r>
+      <w:proofErr w:type="spellStart"/>
+      <w:r>
+        <w:t>u.email</w:t>
+      </w:r>
+      <w:proofErr w:type="spellEnd"/>
+      <w:r>
+        <w:t xml:space="preserve"> from </w:t>
       </w:r>
       <w:r>
         <w:rPr>
@@ -2138,7 +2763,15 @@
         <w:t>Users u</w:t>
       </w:r>
       <w:r>
-        <w:t xml:space="preserve"> where u.userId=?1;</w:t>
+        <w:t xml:space="preserve"> where </w:t>
+      </w:r>
+      <w:proofErr w:type="spellStart"/>
+      <w:r>
+        <w:t>u.userId</w:t>
+      </w:r>
+      <w:proofErr w:type="spellEnd"/>
+      <w:r>
+        <w:t>=?1;</w:t>
       </w:r>
     </w:p>
     <w:p>
@@ -2159,34 +2792,69 @@
       <w:pPr>
         <w:ind w:left="0" w:firstLine="0"/>
       </w:pPr>
+      <w:proofErr w:type="spellStart"/>
+      <w:proofErr w:type="gramStart"/>
       <w:r>
         <w:rPr>
           <w:highlight w:val="yellow"/>
         </w:rPr>
-        <w:t>CriteriaBuilder :</w:t>
-      </w:r>
-      <w:r>
-        <w:t xml:space="preserve"> an instance for CriteriaQuery, which provides various operations like between, equals, ordering and so on</w:t>
-      </w:r>
-    </w:p>
-    <w:p>
-      <w:pPr>
-        <w:ind w:left="0" w:firstLine="0"/>
-      </w:pPr>
-      <w:r>
-        <w:t>CriteriaBuilder builder = session.getCriteriaBuilder();</w:t>
-      </w:r>
-    </w:p>
-    <w:p>
-      <w:pPr>
-        <w:ind w:left="0" w:firstLine="0"/>
-      </w:pPr>
+        <w:t>CriteriaBuilder</w:t>
+      </w:r>
+      <w:proofErr w:type="spellEnd"/>
       <w:r>
         <w:rPr>
           <w:highlight w:val="yellow"/>
         </w:rPr>
+        <w:t xml:space="preserve"> :</w:t>
+      </w:r>
+      <w:proofErr w:type="gramEnd"/>
+      <w:r>
+        <w:t xml:space="preserve"> an instance for </w:t>
+      </w:r>
+      <w:proofErr w:type="spellStart"/>
+      <w:r>
         <w:t>CriteriaQuery</w:t>
       </w:r>
+      <w:proofErr w:type="spellEnd"/>
+      <w:r>
+        <w:t>, which provides various operations like between, equals, ordering and so on</w:t>
+      </w:r>
+    </w:p>
+    <w:p>
+      <w:pPr>
+        <w:ind w:left="0" w:firstLine="0"/>
+      </w:pPr>
+      <w:proofErr w:type="spellStart"/>
+      <w:r>
+        <w:t>CriteriaBuilder</w:t>
+      </w:r>
+      <w:proofErr w:type="spellEnd"/>
+      <w:r>
+        <w:t xml:space="preserve"> builder = </w:t>
+      </w:r>
+      <w:proofErr w:type="spellStart"/>
+      <w:proofErr w:type="gramStart"/>
+      <w:r>
+        <w:t>session.getCriteriaBuilder</w:t>
+      </w:r>
+      <w:proofErr w:type="spellEnd"/>
+      <w:proofErr w:type="gramEnd"/>
+      <w:r>
+        <w:t>();</w:t>
+      </w:r>
+    </w:p>
+    <w:p>
+      <w:pPr>
+        <w:ind w:left="0" w:firstLine="0"/>
+      </w:pPr>
+      <w:proofErr w:type="spellStart"/>
+      <w:r>
+        <w:rPr>
+          <w:highlight w:val="yellow"/>
+        </w:rPr>
+        <w:t>CriteriaQuery</w:t>
+      </w:r>
+      <w:proofErr w:type="spellEnd"/>
       <w:r>
         <w:t>: this represents what result you are expecting</w:t>
       </w:r>
@@ -2195,8 +2863,23 @@
       <w:pPr>
         <w:ind w:left="0" w:firstLine="0"/>
       </w:pPr>
-      <w:r>
-        <w:t>CriteriaQuery&lt;T&gt; criteria = builder.createQuery(T.class); // String, Users, Integer</w:t>
+      <w:proofErr w:type="spellStart"/>
+      <w:r>
+        <w:t>CriteriaQuery</w:t>
+      </w:r>
+      <w:proofErr w:type="spellEnd"/>
+      <w:r>
+        <w:t xml:space="preserve">&lt;T&gt; criteria = </w:t>
+      </w:r>
+      <w:proofErr w:type="spellStart"/>
+      <w:proofErr w:type="gramStart"/>
+      <w:r>
+        <w:t>builder.createQuery</w:t>
+      </w:r>
+      <w:proofErr w:type="spellEnd"/>
+      <w:proofErr w:type="gramEnd"/>
+      <w:r>
+        <w:t>(T.class); // String, Users, Integer</w:t>
       </w:r>
     </w:p>
     <w:p>
@@ -2215,31 +2898,94 @@
         <w:ind w:left="0" w:firstLine="0"/>
       </w:pPr>
       <w:r>
-        <w:t>Root&lt;Users&gt; root = criteria.from(Users.class); // query the Users entity</w:t>
-      </w:r>
-    </w:p>
-    <w:p>
-      <w:pPr>
-        <w:ind w:left="0" w:firstLine="0"/>
-      </w:pPr>
-      <w:r>
-        <w:t>criteria.select(root.get(“name”));</w:t>
-      </w:r>
-    </w:p>
-    <w:p>
-      <w:pPr>
-        <w:ind w:left="0" w:firstLine="0"/>
-      </w:pPr>
-      <w:r>
-        <w:t>criteria.where(builder.between(…));</w:t>
-      </w:r>
-    </w:p>
-    <w:p>
-      <w:pPr>
-        <w:ind w:left="0" w:firstLine="0"/>
-      </w:pPr>
-      <w:r>
-        <w:t>session.createQuery(criteria).getResultList();</w:t>
+        <w:t xml:space="preserve">Root&lt;Users&gt; root = </w:t>
+      </w:r>
+      <w:proofErr w:type="spellStart"/>
+      <w:proofErr w:type="gramStart"/>
+      <w:r>
+        <w:t>criteria.from</w:t>
+      </w:r>
+      <w:proofErr w:type="spellEnd"/>
+      <w:proofErr w:type="gramEnd"/>
+      <w:r>
+        <w:t>(</w:t>
+      </w:r>
+      <w:proofErr w:type="spellStart"/>
+      <w:r>
+        <w:t>Users.class</w:t>
+      </w:r>
+      <w:proofErr w:type="spellEnd"/>
+      <w:r>
+        <w:t>); // query the Users entity</w:t>
+      </w:r>
+    </w:p>
+    <w:p>
+      <w:pPr>
+        <w:ind w:left="0" w:firstLine="0"/>
+      </w:pPr>
+      <w:proofErr w:type="spellStart"/>
+      <w:proofErr w:type="gramStart"/>
+      <w:r>
+        <w:t>criteria.select</w:t>
+      </w:r>
+      <w:proofErr w:type="spellEnd"/>
+      <w:proofErr w:type="gramEnd"/>
+      <w:r>
+        <w:t>(</w:t>
+      </w:r>
+      <w:proofErr w:type="spellStart"/>
+      <w:r>
+        <w:t>root.get</w:t>
+      </w:r>
+      <w:proofErr w:type="spellEnd"/>
+      <w:r>
+        <w:t>(“name”));</w:t>
+      </w:r>
+    </w:p>
+    <w:p>
+      <w:pPr>
+        <w:ind w:left="0" w:firstLine="0"/>
+      </w:pPr>
+      <w:proofErr w:type="spellStart"/>
+      <w:proofErr w:type="gramStart"/>
+      <w:r>
+        <w:t>criteria.where</w:t>
+      </w:r>
+      <w:proofErr w:type="spellEnd"/>
+      <w:proofErr w:type="gramEnd"/>
+      <w:r>
+        <w:t>(</w:t>
+      </w:r>
+      <w:proofErr w:type="spellStart"/>
+      <w:r>
+        <w:t>builder.between</w:t>
+      </w:r>
+      <w:proofErr w:type="spellEnd"/>
+      <w:r>
+        <w:t>(…));</w:t>
+      </w:r>
+    </w:p>
+    <w:p>
+      <w:pPr>
+        <w:ind w:left="0" w:firstLine="0"/>
+      </w:pPr>
+      <w:proofErr w:type="spellStart"/>
+      <w:proofErr w:type="gramStart"/>
+      <w:r>
+        <w:t>session.createQuery</w:t>
+      </w:r>
+      <w:proofErr w:type="spellEnd"/>
+      <w:proofErr w:type="gramEnd"/>
+      <w:r>
+        <w:t>(criteria).</w:t>
+      </w:r>
+      <w:proofErr w:type="spellStart"/>
+      <w:r>
+        <w:t>getResultList</w:t>
+      </w:r>
+      <w:proofErr w:type="spellEnd"/>
+      <w:r>
+        <w:t>();</w:t>
       </w:r>
     </w:p>
     <w:p>
@@ -2402,7 +3148,15 @@
               <w:ind w:left="0" w:firstLine="0"/>
             </w:pPr>
             <w:r>
-              <w:t>customer_id(PK)</w:t>
+              <w:t>customer_</w:t>
+            </w:r>
+            <w:proofErr w:type="gramStart"/>
+            <w:r>
+              <w:t>id(</w:t>
+            </w:r>
+            <w:proofErr w:type="gramEnd"/>
+            <w:r>
+              <w:t>PK)</w:t>
             </w:r>
           </w:p>
         </w:tc>
@@ -2414,9 +3168,11 @@
             <w:pPr>
               <w:ind w:left="0" w:firstLine="0"/>
             </w:pPr>
+            <w:proofErr w:type="spellStart"/>
             <w:r>
               <w:t>customer_name</w:t>
             </w:r>
+            <w:proofErr w:type="spellEnd"/>
           </w:p>
         </w:tc>
         <w:tc>
@@ -2427,9 +3183,11 @@
             <w:pPr>
               <w:ind w:left="0" w:firstLine="0"/>
             </w:pPr>
+            <w:proofErr w:type="spellStart"/>
             <w:r>
               <w:t>customer_phone</w:t>
             </w:r>
+            <w:proofErr w:type="spellEnd"/>
           </w:p>
         </w:tc>
       </w:tr>
@@ -2628,9 +3386,11 @@
             <w:pPr>
               <w:ind w:left="0" w:firstLine="0"/>
             </w:pPr>
+            <w:proofErr w:type="spellStart"/>
             <w:r>
               <w:t>account_no</w:t>
             </w:r>
+            <w:proofErr w:type="spellEnd"/>
           </w:p>
         </w:tc>
         <w:tc>
@@ -2654,8 +3414,13 @@
             <w:pPr>
               <w:ind w:left="0" w:firstLine="0"/>
             </w:pPr>
-            <w:r>
-              <w:t>customer_id_ref (FK)</w:t>
+            <w:proofErr w:type="spellStart"/>
+            <w:r>
+              <w:t>customer_id_ref</w:t>
+            </w:r>
+            <w:proofErr w:type="spellEnd"/>
+            <w:r>
+              <w:t xml:space="preserve"> (FK)</w:t>
             </w:r>
           </w:p>
         </w:tc>
@@ -2838,8 +3603,13 @@
             <w:pPr>
               <w:ind w:left="0" w:firstLine="0"/>
             </w:pPr>
-            <w:r>
-              <w:t>state_id (PK)</w:t>
+            <w:proofErr w:type="spellStart"/>
+            <w:r>
+              <w:t>state_id</w:t>
+            </w:r>
+            <w:proofErr w:type="spellEnd"/>
+            <w:r>
+              <w:t xml:space="preserve"> (PK)</w:t>
             </w:r>
           </w:p>
         </w:tc>
@@ -2851,9 +3621,11 @@
             <w:pPr>
               <w:ind w:left="0" w:firstLine="0"/>
             </w:pPr>
+            <w:proofErr w:type="spellStart"/>
             <w:r>
               <w:t>state_name</w:t>
             </w:r>
+            <w:proofErr w:type="spellEnd"/>
           </w:p>
         </w:tc>
       </w:tr>
@@ -2879,9 +3651,11 @@
             <w:pPr>
               <w:ind w:left="0" w:firstLine="0"/>
             </w:pPr>
+            <w:proofErr w:type="spellStart"/>
             <w:r>
               <w:t>karanataka</w:t>
             </w:r>
+            <w:proofErr w:type="spellEnd"/>
           </w:p>
         </w:tc>
       </w:tr>
@@ -2907,9 +3681,11 @@
             <w:pPr>
               <w:ind w:left="0" w:firstLine="0"/>
             </w:pPr>
+            <w:proofErr w:type="spellStart"/>
             <w:r>
               <w:t>maharastra</w:t>
             </w:r>
+            <w:proofErr w:type="spellEnd"/>
           </w:p>
         </w:tc>
       </w:tr>
@@ -2935,9 +3711,11 @@
             <w:pPr>
               <w:ind w:left="0" w:firstLine="0"/>
             </w:pPr>
+            <w:proofErr w:type="spellStart"/>
             <w:r>
               <w:t>tamilnadu</w:t>
             </w:r>
+            <w:proofErr w:type="spellEnd"/>
           </w:p>
         </w:tc>
       </w:tr>
@@ -2978,11 +3756,16 @@
             <w:pPr>
               <w:ind w:left="0" w:firstLine="0"/>
             </w:pPr>
+            <w:proofErr w:type="spellStart"/>
             <w:r>
               <w:t>city</w:t>
             </w:r>
             <w:r>
-              <w:t>_id (PK)</w:t>
+              <w:t>_id</w:t>
+            </w:r>
+            <w:proofErr w:type="spellEnd"/>
+            <w:r>
+              <w:t xml:space="preserve"> (PK)</w:t>
             </w:r>
           </w:p>
         </w:tc>
@@ -2994,12 +3777,14 @@
             <w:pPr>
               <w:ind w:left="0" w:firstLine="0"/>
             </w:pPr>
+            <w:proofErr w:type="spellStart"/>
             <w:r>
               <w:t>city</w:t>
             </w:r>
             <w:r>
               <w:t>_name</w:t>
             </w:r>
+            <w:proofErr w:type="spellEnd"/>
           </w:p>
         </w:tc>
         <w:tc>
@@ -3010,8 +3795,21 @@
             <w:pPr>
               <w:ind w:left="0" w:firstLine="0"/>
             </w:pPr>
-            <w:r>
-              <w:t>state_id_ref(FK)</w:t>
+            <w:proofErr w:type="spellStart"/>
+            <w:r>
+              <w:t>state_id_</w:t>
+            </w:r>
+            <w:proofErr w:type="gramStart"/>
+            <w:r>
+              <w:t>ref</w:t>
+            </w:r>
+            <w:proofErr w:type="spellEnd"/>
+            <w:r>
+              <w:t>(</w:t>
+            </w:r>
+            <w:proofErr w:type="gramEnd"/>
+            <w:r>
+              <w:t>FK)</w:t>
             </w:r>
           </w:p>
         </w:tc>
@@ -3243,9 +4041,11 @@
             <w:pPr>
               <w:ind w:left="0" w:firstLine="0"/>
             </w:pPr>
+            <w:proofErr w:type="spellStart"/>
             <w:r>
               <w:t>Coimbotore</w:t>
             </w:r>
+            <w:proofErr w:type="spellEnd"/>
           </w:p>
         </w:tc>
         <w:tc>
@@ -3481,12 +4281,14 @@
             <w:pPr>
               <w:ind w:left="0" w:firstLine="0"/>
             </w:pPr>
+            <w:proofErr w:type="spellStart"/>
             <w:r>
               <w:t>course</w:t>
             </w:r>
             <w:r>
               <w:t>_no</w:t>
             </w:r>
+            <w:proofErr w:type="spellEnd"/>
           </w:p>
         </w:tc>
         <w:tc>
@@ -3497,12 +4299,14 @@
             <w:pPr>
               <w:ind w:left="0" w:firstLine="0"/>
             </w:pPr>
+            <w:proofErr w:type="spellStart"/>
             <w:r>
               <w:t>course_</w:t>
             </w:r>
             <w:r>
               <w:t>name</w:t>
             </w:r>
+            <w:proofErr w:type="spellEnd"/>
           </w:p>
         </w:tc>
       </w:tr>
@@ -3637,9 +4441,11 @@
       <w:pPr>
         <w:ind w:left="0" w:firstLine="0"/>
       </w:pPr>
+      <w:proofErr w:type="spellStart"/>
       <w:r>
         <w:t>Student_Course_REF</w:t>
       </w:r>
+      <w:proofErr w:type="spellEnd"/>
     </w:p>
     <w:tbl>
       <w:tblPr>
@@ -3660,8 +4466,13 @@
             <w:pPr>
               <w:ind w:left="0" w:firstLine="0"/>
             </w:pPr>
-            <w:r>
-              <w:t>student_ref (FK)</w:t>
+            <w:proofErr w:type="spellStart"/>
+            <w:r>
+              <w:t>student_ref</w:t>
+            </w:r>
+            <w:proofErr w:type="spellEnd"/>
+            <w:r>
+              <w:t xml:space="preserve"> (FK)</w:t>
             </w:r>
           </w:p>
         </w:tc>
@@ -3673,8 +4484,13 @@
             <w:pPr>
               <w:ind w:left="0" w:firstLine="0"/>
             </w:pPr>
-            <w:r>
-              <w:t>course_ref (FK)</w:t>
+            <w:proofErr w:type="spellStart"/>
+            <w:r>
+              <w:t>course_ref</w:t>
+            </w:r>
+            <w:proofErr w:type="spellEnd"/>
+            <w:r>
+              <w:t xml:space="preserve"> (FK)</w:t>
             </w:r>
           </w:p>
         </w:tc>
@@ -3824,6 +4640,217 @@
       <w:pPr>
         <w:ind w:left="0" w:firstLine="0"/>
       </w:pPr>
+    </w:p>
+    <w:p>
+      <w:pPr>
+        <w:ind w:left="0" w:firstLine="0"/>
+      </w:pPr>
+      <w:r>
+        <w:rPr>
+          <w:highlight w:val="yellow"/>
+        </w:rPr>
+        <w:t>In Hibernate we have annotations to join the tables &amp; add the result to the java object or collection</w:t>
+      </w:r>
+    </w:p>
+    <w:p>
+      <w:pPr>
+        <w:pStyle w:val="ListParagraph"/>
+        <w:numPr>
+          <w:ilvl w:val="0"/>
+          <w:numId w:val="13"/>
+        </w:numPr>
+      </w:pPr>
+      <w:r>
+        <w:t>@OneToOne</w:t>
+      </w:r>
+    </w:p>
+    <w:p>
+      <w:pPr>
+        <w:pStyle w:val="ListParagraph"/>
+        <w:numPr>
+          <w:ilvl w:val="0"/>
+          <w:numId w:val="13"/>
+        </w:numPr>
+      </w:pPr>
+      <w:r>
+        <w:t>@OneToMany</w:t>
+      </w:r>
+    </w:p>
+    <w:p>
+      <w:pPr>
+        <w:pStyle w:val="ListParagraph"/>
+        <w:numPr>
+          <w:ilvl w:val="0"/>
+          <w:numId w:val="13"/>
+        </w:numPr>
+      </w:pPr>
+      <w:r>
+        <w:t>@ManyToOne</w:t>
+      </w:r>
+    </w:p>
+    <w:p>
+      <w:pPr>
+        <w:pStyle w:val="ListParagraph"/>
+        <w:numPr>
+          <w:ilvl w:val="0"/>
+          <w:numId w:val="13"/>
+        </w:numPr>
+      </w:pPr>
+      <w:r>
+        <w:t>@ManyToMany</w:t>
+      </w:r>
+    </w:p>
+    <w:p>
+      <w:pPr>
+        <w:ind w:left="0" w:firstLine="0"/>
+      </w:pPr>
+      <w:r>
+        <w:lastRenderedPageBreak/>
+        <w:t>@Entity</w:t>
+      </w:r>
+      <w:r>
+        <w:br/>
+        <w:t>@</w:t>
+      </w:r>
+      <w:proofErr w:type="gramStart"/>
+      <w:r>
+        <w:t>Table(</w:t>
+      </w:r>
+      <w:proofErr w:type="gramEnd"/>
+      <w:r>
+        <w:t>name = “state”)</w:t>
+      </w:r>
+      <w:r>
+        <w:br/>
+        <w:t xml:space="preserve">class State { </w:t>
+      </w:r>
+      <w:r>
+        <w:br/>
+        <w:t xml:space="preserve">     String </w:t>
+      </w:r>
+      <w:proofErr w:type="spellStart"/>
+      <w:r>
+        <w:t>stateId</w:t>
+      </w:r>
+      <w:proofErr w:type="spellEnd"/>
+      <w:r>
+        <w:t>;</w:t>
+      </w:r>
+      <w:r>
+        <w:br/>
+        <w:t xml:space="preserve">     String </w:t>
+      </w:r>
+      <w:proofErr w:type="spellStart"/>
+      <w:r>
+        <w:t>stateName</w:t>
+      </w:r>
+      <w:proofErr w:type="spellEnd"/>
+      <w:r>
+        <w:t>;</w:t>
+      </w:r>
+      <w:r>
+        <w:br/>
+        <w:t xml:space="preserve">     @OneToMany</w:t>
+      </w:r>
+      <w:r>
+        <w:br/>
+      </w:r>
+      <w:r>
+        <w:rPr>
+          <w:sz w:val="22"/>
+          <w:szCs w:val="20"/>
+        </w:rPr>
+        <w:t xml:space="preserve">    @JoinTable(name=”state_city_ref”, joinColumns=”</w:t>
+      </w:r>
+      <w:proofErr w:type="spellStart"/>
+      <w:r>
+        <w:rPr>
+          <w:sz w:val="22"/>
+          <w:szCs w:val="20"/>
+        </w:rPr>
+        <w:t>state_ref</w:t>
+      </w:r>
+      <w:proofErr w:type="spellEnd"/>
+      <w:r>
+        <w:rPr>
+          <w:sz w:val="22"/>
+          <w:szCs w:val="20"/>
+        </w:rPr>
+        <w:t>”, inverseJoinColumns=”</w:t>
+      </w:r>
+      <w:proofErr w:type="spellStart"/>
+      <w:r>
+        <w:rPr>
+          <w:sz w:val="22"/>
+          <w:szCs w:val="20"/>
+        </w:rPr>
+        <w:t>city_ref</w:t>
+      </w:r>
+      <w:proofErr w:type="spellEnd"/>
+      <w:r>
+        <w:rPr>
+          <w:sz w:val="22"/>
+          <w:szCs w:val="20"/>
+        </w:rPr>
+        <w:t>”)</w:t>
+      </w:r>
+      <w:r>
+        <w:rPr>
+          <w:sz w:val="22"/>
+          <w:szCs w:val="20"/>
+        </w:rPr>
+        <w:br/>
+      </w:r>
+      <w:r>
+        <w:t xml:space="preserve">    List&lt;City&gt; cities;</w:t>
+      </w:r>
+      <w:r>
+        <w:br/>
+        <w:t>}</w:t>
+      </w:r>
+      <w:r>
+        <w:br/>
+      </w:r>
+      <w:r>
+        <w:br/>
+        <w:t>@Entity</w:t>
+      </w:r>
+      <w:r>
+        <w:br/>
+        <w:t>@Table(name = “city”)</w:t>
+      </w:r>
+      <w:r>
+        <w:br/>
+        <w:t xml:space="preserve">class City { </w:t>
+      </w:r>
+      <w:r>
+        <w:br/>
+        <w:t xml:space="preserve">   String </w:t>
+      </w:r>
+      <w:proofErr w:type="spellStart"/>
+      <w:r>
+        <w:t>cityId</w:t>
+      </w:r>
+      <w:proofErr w:type="spellEnd"/>
+      <w:r>
+        <w:t xml:space="preserve">; </w:t>
+      </w:r>
+      <w:r>
+        <w:br/>
+        <w:t xml:space="preserve">   String </w:t>
+      </w:r>
+      <w:proofErr w:type="spellStart"/>
+      <w:r>
+        <w:t>cityName</w:t>
+      </w:r>
+      <w:proofErr w:type="spellEnd"/>
+      <w:r>
+        <w:t>;</w:t>
+      </w:r>
+      <w:r>
+        <w:br/>
+        <w:t>}</w:t>
+      </w:r>
     </w:p>
     <w:sectPr>
       <w:pgSz w:w="12240" w:h="15840"/>
@@ -4484,6 +5511,95 @@
     </w:lvl>
   </w:abstractNum>
   <w:abstractNum w:abstractNumId="7" w15:restartNumberingAfterBreak="0">
+    <w:nsid w:val="513B7B2D"/>
+    <w:multiLevelType w:val="hybridMultilevel"/>
+    <w:tmpl w:val="5B204062"/>
+    <w:lvl w:ilvl="0" w:tplc="0409000F">
+      <w:start w:val="1"/>
+      <w:numFmt w:val="decimal"/>
+      <w:lvlText w:val="%1."/>
+      <w:lvlJc w:val="left"/>
+      <w:pPr>
+        <w:ind w:left="720" w:hanging="360"/>
+      </w:pPr>
+      <w:rPr>
+        <w:rFonts w:hint="default"/>
+      </w:rPr>
+    </w:lvl>
+    <w:lvl w:ilvl="1" w:tplc="04090019" w:tentative="1">
+      <w:start w:val="1"/>
+      <w:numFmt w:val="lowerLetter"/>
+      <w:lvlText w:val="%2."/>
+      <w:lvlJc w:val="left"/>
+      <w:pPr>
+        <w:ind w:left="1440" w:hanging="360"/>
+      </w:pPr>
+    </w:lvl>
+    <w:lvl w:ilvl="2" w:tplc="0409001B" w:tentative="1">
+      <w:start w:val="1"/>
+      <w:numFmt w:val="lowerRoman"/>
+      <w:lvlText w:val="%3."/>
+      <w:lvlJc w:val="right"/>
+      <w:pPr>
+        <w:ind w:left="2160" w:hanging="180"/>
+      </w:pPr>
+    </w:lvl>
+    <w:lvl w:ilvl="3" w:tplc="0409000F" w:tentative="1">
+      <w:start w:val="1"/>
+      <w:numFmt w:val="decimal"/>
+      <w:lvlText w:val="%4."/>
+      <w:lvlJc w:val="left"/>
+      <w:pPr>
+        <w:ind w:left="2880" w:hanging="360"/>
+      </w:pPr>
+    </w:lvl>
+    <w:lvl w:ilvl="4" w:tplc="04090019" w:tentative="1">
+      <w:start w:val="1"/>
+      <w:numFmt w:val="lowerLetter"/>
+      <w:lvlText w:val="%5."/>
+      <w:lvlJc w:val="left"/>
+      <w:pPr>
+        <w:ind w:left="3600" w:hanging="360"/>
+      </w:pPr>
+    </w:lvl>
+    <w:lvl w:ilvl="5" w:tplc="0409001B" w:tentative="1">
+      <w:start w:val="1"/>
+      <w:numFmt w:val="lowerRoman"/>
+      <w:lvlText w:val="%6."/>
+      <w:lvlJc w:val="right"/>
+      <w:pPr>
+        <w:ind w:left="4320" w:hanging="180"/>
+      </w:pPr>
+    </w:lvl>
+    <w:lvl w:ilvl="6" w:tplc="0409000F" w:tentative="1">
+      <w:start w:val="1"/>
+      <w:numFmt w:val="decimal"/>
+      <w:lvlText w:val="%7."/>
+      <w:lvlJc w:val="left"/>
+      <w:pPr>
+        <w:ind w:left="5040" w:hanging="360"/>
+      </w:pPr>
+    </w:lvl>
+    <w:lvl w:ilvl="7" w:tplc="04090019" w:tentative="1">
+      <w:start w:val="1"/>
+      <w:numFmt w:val="lowerLetter"/>
+      <w:lvlText w:val="%8."/>
+      <w:lvlJc w:val="left"/>
+      <w:pPr>
+        <w:ind w:left="5760" w:hanging="360"/>
+      </w:pPr>
+    </w:lvl>
+    <w:lvl w:ilvl="8" w:tplc="0409001B" w:tentative="1">
+      <w:start w:val="1"/>
+      <w:numFmt w:val="lowerRoman"/>
+      <w:lvlText w:val="%9."/>
+      <w:lvlJc w:val="right"/>
+      <w:pPr>
+        <w:ind w:left="6480" w:hanging="180"/>
+      </w:pPr>
+    </w:lvl>
+  </w:abstractNum>
+  <w:abstractNum w:abstractNumId="8" w15:restartNumberingAfterBreak="0">
     <w:nsid w:val="531041CE"/>
     <w:multiLevelType w:val="hybridMultilevel"/>
     <w:tmpl w:val="CDF26E40"/>
@@ -4572,7 +5688,7 @@
       </w:pPr>
     </w:lvl>
   </w:abstractNum>
-  <w:abstractNum w:abstractNumId="8" w15:restartNumberingAfterBreak="0">
+  <w:abstractNum w:abstractNumId="9" w15:restartNumberingAfterBreak="0">
     <w:nsid w:val="55794B45"/>
     <w:multiLevelType w:val="hybridMultilevel"/>
     <w:tmpl w:val="9B7A2790"/>
@@ -4661,7 +5777,7 @@
       </w:pPr>
     </w:lvl>
   </w:abstractNum>
-  <w:abstractNum w:abstractNumId="9" w15:restartNumberingAfterBreak="0">
+  <w:abstractNum w:abstractNumId="10" w15:restartNumberingAfterBreak="0">
     <w:nsid w:val="569F6864"/>
     <w:multiLevelType w:val="hybridMultilevel"/>
     <w:tmpl w:val="57E099B2"/>
@@ -4750,7 +5866,7 @@
       </w:pPr>
     </w:lvl>
   </w:abstractNum>
-  <w:abstractNum w:abstractNumId="10" w15:restartNumberingAfterBreak="0">
+  <w:abstractNum w:abstractNumId="11" w15:restartNumberingAfterBreak="0">
     <w:nsid w:val="64C4711A"/>
     <w:multiLevelType w:val="hybridMultilevel"/>
     <w:tmpl w:val="E2E63C5E"/>
@@ -4839,7 +5955,7 @@
       </w:pPr>
     </w:lvl>
   </w:abstractNum>
-  <w:abstractNum w:abstractNumId="11" w15:restartNumberingAfterBreak="0">
+  <w:abstractNum w:abstractNumId="12" w15:restartNumberingAfterBreak="0">
     <w:nsid w:val="73C47989"/>
     <w:multiLevelType w:val="hybridMultilevel"/>
     <w:tmpl w:val="8A72BE76"/>
@@ -4956,13 +6072,13 @@
     <w:abstractNumId w:val="1"/>
   </w:num>
   <w:num w:numId="2" w16cid:durableId="1898126948">
-    <w:abstractNumId w:val="9"/>
+    <w:abstractNumId w:val="10"/>
   </w:num>
   <w:num w:numId="3" w16cid:durableId="679160352">
     <w:abstractNumId w:val="0"/>
   </w:num>
   <w:num w:numId="4" w16cid:durableId="1488128439">
-    <w:abstractNumId w:val="11"/>
+    <w:abstractNumId w:val="12"/>
   </w:num>
   <w:num w:numId="5" w16cid:durableId="1649091139">
     <w:abstractNumId w:val="2"/>
@@ -4974,10 +6090,10 @@
     <w:abstractNumId w:val="3"/>
   </w:num>
   <w:num w:numId="8" w16cid:durableId="818423795">
-    <w:abstractNumId w:val="8"/>
+    <w:abstractNumId w:val="9"/>
   </w:num>
   <w:num w:numId="9" w16cid:durableId="995301836">
-    <w:abstractNumId w:val="7"/>
+    <w:abstractNumId w:val="8"/>
   </w:num>
   <w:num w:numId="10" w16cid:durableId="145248632">
     <w:abstractNumId w:val="6"/>
@@ -4986,7 +6102,10 @@
     <w:abstractNumId w:val="4"/>
   </w:num>
   <w:num w:numId="12" w16cid:durableId="1364405089">
-    <w:abstractNumId w:val="10"/>
+    <w:abstractNumId w:val="11"/>
+  </w:num>
+  <w:num w:numId="13" w16cid:durableId="1776053653">
+    <w:abstractNumId w:val="7"/>
   </w:num>
 </w:numbering>
 </file>

</xml_diff>

<commit_message>
hibernate and web integration activity
</commit_message>
<xml_diff>
--- a/Advanced Java.docx
+++ b/Advanced Java.docx
@@ -4750,13 +4750,22 @@
       </w:r>
       <w:r>
         <w:br/>
+      </w:r>
+      <w:r>
+        <w:rPr>
+          <w:color w:val="FF0000"/>
+        </w:rPr>
         <w:t xml:space="preserve">     @OneToMany</w:t>
       </w:r>
       <w:r>
+        <w:rPr>
+          <w:color w:val="FF0000"/>
+        </w:rPr>
         <w:br/>
       </w:r>
       <w:r>
         <w:rPr>
+          <w:color w:val="FF0000"/>
           <w:sz w:val="22"/>
           <w:szCs w:val="20"/>
         </w:rPr>
@@ -4765,6 +4774,7 @@
       <w:proofErr w:type="spellStart"/>
       <w:r>
         <w:rPr>
+          <w:color w:val="FF0000"/>
           <w:sz w:val="22"/>
           <w:szCs w:val="20"/>
         </w:rPr>
@@ -4773,6 +4783,7 @@
       <w:proofErr w:type="spellEnd"/>
       <w:r>
         <w:rPr>
+          <w:color w:val="FF0000"/>
           <w:sz w:val="22"/>
           <w:szCs w:val="20"/>
         </w:rPr>
@@ -4781,6 +4792,7 @@
       <w:proofErr w:type="spellStart"/>
       <w:r>
         <w:rPr>
+          <w:color w:val="FF0000"/>
           <w:sz w:val="22"/>
           <w:szCs w:val="20"/>
         </w:rPr>
@@ -4789,6 +4801,7 @@
       <w:proofErr w:type="spellEnd"/>
       <w:r>
         <w:rPr>
+          <w:color w:val="FF0000"/>
           <w:sz w:val="22"/>
           <w:szCs w:val="20"/>
         </w:rPr>
@@ -4796,6 +4809,7 @@
       </w:r>
       <w:r>
         <w:rPr>
+          <w:color w:val="FF0000"/>
           <w:sz w:val="22"/>
           <w:szCs w:val="20"/>
         </w:rPr>
@@ -4809,6 +4823,25 @@
         <w:t>}</w:t>
       </w:r>
       <w:r>
+        <w:t xml:space="preserve">  // </w:t>
+      </w:r>
+      <w:proofErr w:type="spellStart"/>
+      <w:r>
+        <w:t>session.get</w:t>
+      </w:r>
+      <w:proofErr w:type="spellEnd"/>
+      <w:r>
+        <w:t>(</w:t>
+      </w:r>
+      <w:proofErr w:type="spellStart"/>
+      <w:r>
+        <w:t>State.class</w:t>
+      </w:r>
+      <w:proofErr w:type="spellEnd"/>
+      <w:r>
+        <w:t>, “KA”);</w:t>
+      </w:r>
+      <w:r>
         <w:br/>
       </w:r>
       <w:r>
@@ -4851,6 +4884,143 @@
         <w:br/>
         <w:t>}</w:t>
       </w:r>
+    </w:p>
+    <w:p>
+      <w:pPr>
+        <w:ind w:left="0" w:firstLine="0"/>
+      </w:pPr>
+    </w:p>
+    <w:p>
+      <w:pPr>
+        <w:ind w:left="0" w:firstLine="0"/>
+      </w:pPr>
+      <w:r>
+        <w:rPr>
+          <w:highlight w:val="yellow"/>
+        </w:rPr>
+        <w:t>How to integration hibernate with web application</w:t>
+      </w:r>
+    </w:p>
+    <w:p>
+      <w:pPr>
+        <w:pStyle w:val="ListParagraph"/>
+        <w:numPr>
+          <w:ilvl w:val="0"/>
+          <w:numId w:val="14"/>
+        </w:numPr>
+      </w:pPr>
+      <w:r>
+        <w:t>convert web application to maven project</w:t>
+      </w:r>
+    </w:p>
+    <w:p>
+      <w:pPr>
+        <w:pStyle w:val="ListParagraph"/>
+        <w:numPr>
+          <w:ilvl w:val="0"/>
+          <w:numId w:val="14"/>
+        </w:numPr>
+      </w:pPr>
+      <w:r>
+        <w:t>add hibernate-core and database driver dependency</w:t>
+      </w:r>
+    </w:p>
+    <w:p>
+      <w:pPr>
+        <w:pStyle w:val="ListParagraph"/>
+        <w:numPr>
+          <w:ilvl w:val="0"/>
+          <w:numId w:val="14"/>
+        </w:numPr>
+      </w:pPr>
+      <w:r>
+        <w:t>place hibernate.cfg.xml file in the WEB-INF folder</w:t>
+      </w:r>
+    </w:p>
+    <w:p>
+      <w:pPr>
+        <w:pStyle w:val="ListParagraph"/>
+        <w:numPr>
+          <w:ilvl w:val="0"/>
+          <w:numId w:val="14"/>
+        </w:numPr>
+      </w:pPr>
+      <w:r>
+        <w:t xml:space="preserve">Create a separate class to have CRUD operations to perform </w:t>
+      </w:r>
+      <w:proofErr w:type="gramStart"/>
+      <w:r>
+        <w:t>persist(</w:t>
+      </w:r>
+      <w:proofErr w:type="gramEnd"/>
+      <w:r>
+        <w:t xml:space="preserve">), get(), delete(), </w:t>
+      </w:r>
+      <w:proofErr w:type="spellStart"/>
+      <w:r>
+        <w:t>createQuery</w:t>
+      </w:r>
+      <w:proofErr w:type="spellEnd"/>
+      <w:r>
+        <w:t>()</w:t>
+      </w:r>
+      <w:r>
+        <w:t xml:space="preserve"> and so on</w:t>
+      </w:r>
+    </w:p>
+    <w:p>
+      <w:pPr>
+        <w:pStyle w:val="ListParagraph"/>
+        <w:numPr>
+          <w:ilvl w:val="0"/>
+          <w:numId w:val="14"/>
+        </w:numPr>
+      </w:pPr>
+      <w:r>
+        <w:t xml:space="preserve">From the servlet call </w:t>
+      </w:r>
+      <w:proofErr w:type="gramStart"/>
+      <w:r>
+        <w:t>these CRUD operation</w:t>
+      </w:r>
+      <w:proofErr w:type="gramEnd"/>
+      <w:r>
+        <w:t xml:space="preserve"> methods &amp; pass the result to the JSP to display</w:t>
+      </w:r>
+    </w:p>
+    <w:p>
+      <w:pPr>
+        <w:pStyle w:val="ListParagraph"/>
+        <w:numPr>
+          <w:ilvl w:val="0"/>
+          <w:numId w:val="14"/>
+        </w:numPr>
+      </w:pPr>
+      <w:r>
+        <w:t xml:space="preserve">You can perform operation by sending data to the </w:t>
+      </w:r>
+      <w:proofErr w:type="spellStart"/>
+      <w:r>
+        <w:t>RegisterServlet</w:t>
+      </w:r>
+      <w:proofErr w:type="spellEnd"/>
+      <w:r>
+        <w:t xml:space="preserve">, which must call the save method that takes care of performing </w:t>
+      </w:r>
+      <w:proofErr w:type="gramStart"/>
+      <w:r>
+        <w:t>persist(</w:t>
+      </w:r>
+      <w:proofErr w:type="gramEnd"/>
+      <w:r>
+        <w:t>) operation.</w:t>
+      </w:r>
+    </w:p>
+    <w:p>
+      <w:pPr>
+        <w:pStyle w:val="ListParagraph"/>
+        <w:ind w:firstLine="0"/>
+      </w:pPr>
     </w:p>
     <w:sectPr>
       <w:pgSz w:w="12240" w:h="15840"/>
@@ -5244,6 +5414,95 @@
     </w:lvl>
   </w:abstractNum>
   <w:abstractNum w:abstractNumId="4" w15:restartNumberingAfterBreak="0">
+    <w:nsid w:val="32C60697"/>
+    <w:multiLevelType w:val="hybridMultilevel"/>
+    <w:tmpl w:val="10AE6A14"/>
+    <w:lvl w:ilvl="0" w:tplc="0409000F">
+      <w:start w:val="1"/>
+      <w:numFmt w:val="decimal"/>
+      <w:lvlText w:val="%1."/>
+      <w:lvlJc w:val="left"/>
+      <w:pPr>
+        <w:ind w:left="720" w:hanging="360"/>
+      </w:pPr>
+      <w:rPr>
+        <w:rFonts w:hint="default"/>
+      </w:rPr>
+    </w:lvl>
+    <w:lvl w:ilvl="1" w:tplc="04090019" w:tentative="1">
+      <w:start w:val="1"/>
+      <w:numFmt w:val="lowerLetter"/>
+      <w:lvlText w:val="%2."/>
+      <w:lvlJc w:val="left"/>
+      <w:pPr>
+        <w:ind w:left="1440" w:hanging="360"/>
+      </w:pPr>
+    </w:lvl>
+    <w:lvl w:ilvl="2" w:tplc="0409001B" w:tentative="1">
+      <w:start w:val="1"/>
+      <w:numFmt w:val="lowerRoman"/>
+      <w:lvlText w:val="%3."/>
+      <w:lvlJc w:val="right"/>
+      <w:pPr>
+        <w:ind w:left="2160" w:hanging="180"/>
+      </w:pPr>
+    </w:lvl>
+    <w:lvl w:ilvl="3" w:tplc="0409000F" w:tentative="1">
+      <w:start w:val="1"/>
+      <w:numFmt w:val="decimal"/>
+      <w:lvlText w:val="%4."/>
+      <w:lvlJc w:val="left"/>
+      <w:pPr>
+        <w:ind w:left="2880" w:hanging="360"/>
+      </w:pPr>
+    </w:lvl>
+    <w:lvl w:ilvl="4" w:tplc="04090019" w:tentative="1">
+      <w:start w:val="1"/>
+      <w:numFmt w:val="lowerLetter"/>
+      <w:lvlText w:val="%5."/>
+      <w:lvlJc w:val="left"/>
+      <w:pPr>
+        <w:ind w:left="3600" w:hanging="360"/>
+      </w:pPr>
+    </w:lvl>
+    <w:lvl w:ilvl="5" w:tplc="0409001B" w:tentative="1">
+      <w:start w:val="1"/>
+      <w:numFmt w:val="lowerRoman"/>
+      <w:lvlText w:val="%6."/>
+      <w:lvlJc w:val="right"/>
+      <w:pPr>
+        <w:ind w:left="4320" w:hanging="180"/>
+      </w:pPr>
+    </w:lvl>
+    <w:lvl w:ilvl="6" w:tplc="0409000F" w:tentative="1">
+      <w:start w:val="1"/>
+      <w:numFmt w:val="decimal"/>
+      <w:lvlText w:val="%7."/>
+      <w:lvlJc w:val="left"/>
+      <w:pPr>
+        <w:ind w:left="5040" w:hanging="360"/>
+      </w:pPr>
+    </w:lvl>
+    <w:lvl w:ilvl="7" w:tplc="04090019" w:tentative="1">
+      <w:start w:val="1"/>
+      <w:numFmt w:val="lowerLetter"/>
+      <w:lvlText w:val="%8."/>
+      <w:lvlJc w:val="left"/>
+      <w:pPr>
+        <w:ind w:left="5760" w:hanging="360"/>
+      </w:pPr>
+    </w:lvl>
+    <w:lvl w:ilvl="8" w:tplc="0409001B" w:tentative="1">
+      <w:start w:val="1"/>
+      <w:numFmt w:val="lowerRoman"/>
+      <w:lvlText w:val="%9."/>
+      <w:lvlJc w:val="right"/>
+      <w:pPr>
+        <w:ind w:left="6480" w:hanging="180"/>
+      </w:pPr>
+    </w:lvl>
+  </w:abstractNum>
+  <w:abstractNum w:abstractNumId="5" w15:restartNumberingAfterBreak="0">
     <w:nsid w:val="39D4453F"/>
     <w:multiLevelType w:val="hybridMultilevel"/>
     <w:tmpl w:val="D8420772"/>
@@ -5332,7 +5591,7 @@
       </w:pPr>
     </w:lvl>
   </w:abstractNum>
-  <w:abstractNum w:abstractNumId="5" w15:restartNumberingAfterBreak="0">
+  <w:abstractNum w:abstractNumId="6" w15:restartNumberingAfterBreak="0">
     <w:nsid w:val="474268AC"/>
     <w:multiLevelType w:val="hybridMultilevel"/>
     <w:tmpl w:val="B84CB178"/>
@@ -5421,7 +5680,7 @@
       </w:pPr>
     </w:lvl>
   </w:abstractNum>
-  <w:abstractNum w:abstractNumId="6" w15:restartNumberingAfterBreak="0">
+  <w:abstractNum w:abstractNumId="7" w15:restartNumberingAfterBreak="0">
     <w:nsid w:val="4FC33285"/>
     <w:multiLevelType w:val="hybridMultilevel"/>
     <w:tmpl w:val="492440BE"/>
@@ -5510,7 +5769,7 @@
       </w:pPr>
     </w:lvl>
   </w:abstractNum>
-  <w:abstractNum w:abstractNumId="7" w15:restartNumberingAfterBreak="0">
+  <w:abstractNum w:abstractNumId="8" w15:restartNumberingAfterBreak="0">
     <w:nsid w:val="513B7B2D"/>
     <w:multiLevelType w:val="hybridMultilevel"/>
     <w:tmpl w:val="5B204062"/>
@@ -5599,7 +5858,7 @@
       </w:pPr>
     </w:lvl>
   </w:abstractNum>
-  <w:abstractNum w:abstractNumId="8" w15:restartNumberingAfterBreak="0">
+  <w:abstractNum w:abstractNumId="9" w15:restartNumberingAfterBreak="0">
     <w:nsid w:val="531041CE"/>
     <w:multiLevelType w:val="hybridMultilevel"/>
     <w:tmpl w:val="CDF26E40"/>
@@ -5688,7 +5947,7 @@
       </w:pPr>
     </w:lvl>
   </w:abstractNum>
-  <w:abstractNum w:abstractNumId="9" w15:restartNumberingAfterBreak="0">
+  <w:abstractNum w:abstractNumId="10" w15:restartNumberingAfterBreak="0">
     <w:nsid w:val="55794B45"/>
     <w:multiLevelType w:val="hybridMultilevel"/>
     <w:tmpl w:val="9B7A2790"/>
@@ -5777,7 +6036,7 @@
       </w:pPr>
     </w:lvl>
   </w:abstractNum>
-  <w:abstractNum w:abstractNumId="10" w15:restartNumberingAfterBreak="0">
+  <w:abstractNum w:abstractNumId="11" w15:restartNumberingAfterBreak="0">
     <w:nsid w:val="569F6864"/>
     <w:multiLevelType w:val="hybridMultilevel"/>
     <w:tmpl w:val="57E099B2"/>
@@ -5866,7 +6125,7 @@
       </w:pPr>
     </w:lvl>
   </w:abstractNum>
-  <w:abstractNum w:abstractNumId="11" w15:restartNumberingAfterBreak="0">
+  <w:abstractNum w:abstractNumId="12" w15:restartNumberingAfterBreak="0">
     <w:nsid w:val="64C4711A"/>
     <w:multiLevelType w:val="hybridMultilevel"/>
     <w:tmpl w:val="E2E63C5E"/>
@@ -5955,7 +6214,7 @@
       </w:pPr>
     </w:lvl>
   </w:abstractNum>
-  <w:abstractNum w:abstractNumId="12" w15:restartNumberingAfterBreak="0">
+  <w:abstractNum w:abstractNumId="13" w15:restartNumberingAfterBreak="0">
     <w:nsid w:val="73C47989"/>
     <w:multiLevelType w:val="hybridMultilevel"/>
     <w:tmpl w:val="8A72BE76"/>
@@ -6072,40 +6331,43 @@
     <w:abstractNumId w:val="1"/>
   </w:num>
   <w:num w:numId="2" w16cid:durableId="1898126948">
-    <w:abstractNumId w:val="10"/>
+    <w:abstractNumId w:val="11"/>
   </w:num>
   <w:num w:numId="3" w16cid:durableId="679160352">
     <w:abstractNumId w:val="0"/>
   </w:num>
   <w:num w:numId="4" w16cid:durableId="1488128439">
-    <w:abstractNumId w:val="12"/>
+    <w:abstractNumId w:val="13"/>
   </w:num>
   <w:num w:numId="5" w16cid:durableId="1649091139">
     <w:abstractNumId w:val="2"/>
   </w:num>
   <w:num w:numId="6" w16cid:durableId="228880413">
-    <w:abstractNumId w:val="5"/>
+    <w:abstractNumId w:val="6"/>
   </w:num>
   <w:num w:numId="7" w16cid:durableId="119227748">
     <w:abstractNumId w:val="3"/>
   </w:num>
   <w:num w:numId="8" w16cid:durableId="818423795">
+    <w:abstractNumId w:val="10"/>
+  </w:num>
+  <w:num w:numId="9" w16cid:durableId="995301836">
     <w:abstractNumId w:val="9"/>
   </w:num>
-  <w:num w:numId="9" w16cid:durableId="995301836">
+  <w:num w:numId="10" w16cid:durableId="145248632">
+    <w:abstractNumId w:val="7"/>
+  </w:num>
+  <w:num w:numId="11" w16cid:durableId="1086002316">
+    <w:abstractNumId w:val="5"/>
+  </w:num>
+  <w:num w:numId="12" w16cid:durableId="1364405089">
+    <w:abstractNumId w:val="12"/>
+  </w:num>
+  <w:num w:numId="13" w16cid:durableId="1776053653">
     <w:abstractNumId w:val="8"/>
   </w:num>
-  <w:num w:numId="10" w16cid:durableId="145248632">
-    <w:abstractNumId w:val="6"/>
-  </w:num>
-  <w:num w:numId="11" w16cid:durableId="1086002316">
+  <w:num w:numId="14" w16cid:durableId="52974300">
     <w:abstractNumId w:val="4"/>
-  </w:num>
-  <w:num w:numId="12" w16cid:durableId="1364405089">
-    <w:abstractNumId w:val="11"/>
-  </w:num>
-  <w:num w:numId="13" w16cid:durableId="1776053653">
-    <w:abstractNumId w:val="7"/>
   </w:num>
 </w:numbering>
 </file>

</xml_diff>